<commit_message>
Создание сервиса, дао и контролера. первые попытки. https://javarush.ru/groups/posts/2253-znakomstvo-s-maven-spring-mysql-hibernate-i-pervoe-crud-prilozhenie-chastjh-1
</commit_message>
<xml_diff>
--- a/FinalTask_SBB.docx
+++ b/FinalTask_SBB.docx
@@ -1,10 +1,10 @@
 
 <file path=word/document.xml><?xml version="1.0" encoding="utf-8"?>
-<w:document xmlns:wpc="http://schemas.microsoft.com/office/word/2010/wordprocessingCanvas" xmlns:mc="http://schemas.openxmlformats.org/markup-compatibility/2006" xmlns:o="urn:schemas-microsoft-com:office:office" xmlns:r="http://schemas.openxmlformats.org/officeDocument/2006/relationships" xmlns:m="http://schemas.openxmlformats.org/officeDocument/2006/math" xmlns:v="urn:schemas-microsoft-com:vml" xmlns:wp14="http://schemas.microsoft.com/office/word/2010/wordprocessingDrawing" xmlns:wp="http://schemas.openxmlformats.org/drawingml/2006/wordprocessingDrawing" xmlns:w10="urn:schemas-microsoft-com:office:word" xmlns:w="http://schemas.openxmlformats.org/wordprocessingml/2006/main" xmlns:w14="http://schemas.microsoft.com/office/word/2010/wordml" xmlns:wpg="http://schemas.microsoft.com/office/word/2010/wordprocessingGroup" xmlns:wpi="http://schemas.microsoft.com/office/word/2010/wordprocessingInk" xmlns:wne="http://schemas.microsoft.com/office/word/2006/wordml" xmlns:wps="http://schemas.microsoft.com/office/word/2010/wordprocessingShape" mc:Ignorable="w14 wp14">
+<w:document xmlns:wpc="http://schemas.microsoft.com/office/word/2010/wordprocessingCanvas" xmlns:cx="http://schemas.microsoft.com/office/drawing/2014/chartex" xmlns:cx1="http://schemas.microsoft.com/office/drawing/2015/9/8/chartex" xmlns:cx2="http://schemas.microsoft.com/office/drawing/2015/10/21/chartex" xmlns:cx3="http://schemas.microsoft.com/office/drawing/2016/5/9/chartex" xmlns:cx4="http://schemas.microsoft.com/office/drawing/2016/5/10/chartex" xmlns:cx5="http://schemas.microsoft.com/office/drawing/2016/5/11/chartex" xmlns:cx6="http://schemas.microsoft.com/office/drawing/2016/5/12/chartex" xmlns:cx7="http://schemas.microsoft.com/office/drawing/2016/5/13/chartex" xmlns:cx8="http://schemas.microsoft.com/office/drawing/2016/5/14/chartex" xmlns:mc="http://schemas.openxmlformats.org/markup-compatibility/2006" xmlns:aink="http://schemas.microsoft.com/office/drawing/2016/ink" xmlns:am3d="http://schemas.microsoft.com/office/drawing/2017/model3d" xmlns:o="urn:schemas-microsoft-com:office:office" xmlns:r="http://schemas.openxmlformats.org/officeDocument/2006/relationships" xmlns:m="http://schemas.openxmlformats.org/officeDocument/2006/math" xmlns:v="urn:schemas-microsoft-com:vml" xmlns:wp14="http://schemas.microsoft.com/office/word/2010/wordprocessingDrawing" xmlns:wp="http://schemas.openxmlformats.org/drawingml/2006/wordprocessingDrawing" xmlns:w10="urn:schemas-microsoft-com:office:word" xmlns:w="http://schemas.openxmlformats.org/wordprocessingml/2006/main" xmlns:w14="http://schemas.microsoft.com/office/word/2010/wordml" xmlns:w15="http://schemas.microsoft.com/office/word/2012/wordml" xmlns:w16cex="http://schemas.microsoft.com/office/word/2018/wordml/cex" xmlns:w16cid="http://schemas.microsoft.com/office/word/2016/wordml/cid" xmlns:w16="http://schemas.microsoft.com/office/word/2018/wordml" xmlns:w16sdtdh="http://schemas.microsoft.com/office/word/2020/wordml/sdtdatahash" xmlns:w16se="http://schemas.microsoft.com/office/word/2015/wordml/symex" xmlns:wpg="http://schemas.microsoft.com/office/word/2010/wordprocessingGroup" xmlns:wpi="http://schemas.microsoft.com/office/word/2010/wordprocessingInk" xmlns:wne="http://schemas.microsoft.com/office/word/2006/wordml" xmlns:wps="http://schemas.microsoft.com/office/word/2010/wordprocessingShape" mc:Ignorable="w14 w15 w16se w16cid w16 w16cex w16sdtdh wp14">
   <w:body>
     <w:p>
       <w:pPr>
-        <w:pStyle w:val="Title"/>
+        <w:pStyle w:val="a3"/>
         <w:rPr>
           <w:lang w:val="ru-RU"/>
         </w:rPr>
@@ -37,7 +37,7 @@
     </w:p>
     <w:p>
       <w:pPr>
-        <w:pStyle w:val="Heading1"/>
+        <w:pStyle w:val="1"/>
         <w:rPr>
           <w:lang w:val="ru-RU"/>
         </w:rPr>
@@ -64,7 +64,7 @@
     </w:p>
     <w:p>
       <w:pPr>
-        <w:pStyle w:val="ListParagraph"/>
+        <w:pStyle w:val="ad"/>
         <w:numPr>
           <w:ilvl w:val="0"/>
           <w:numId w:val="4"/>
@@ -86,7 +86,7 @@
     </w:p>
     <w:p>
       <w:pPr>
-        <w:pStyle w:val="ListParagraph"/>
+        <w:pStyle w:val="ad"/>
         <w:numPr>
           <w:ilvl w:val="1"/>
           <w:numId w:val="4"/>
@@ -108,7 +108,7 @@
     </w:p>
     <w:p>
       <w:pPr>
-        <w:pStyle w:val="ListParagraph"/>
+        <w:pStyle w:val="ad"/>
         <w:numPr>
           <w:ilvl w:val="1"/>
           <w:numId w:val="4"/>
@@ -130,7 +130,7 @@
     </w:p>
     <w:p>
       <w:pPr>
-        <w:pStyle w:val="ListParagraph"/>
+        <w:pStyle w:val="ad"/>
         <w:numPr>
           <w:ilvl w:val="2"/>
           <w:numId w:val="4"/>
@@ -152,7 +152,7 @@
     </w:p>
     <w:p>
       <w:pPr>
-        <w:pStyle w:val="ListParagraph"/>
+        <w:pStyle w:val="ad"/>
         <w:numPr>
           <w:ilvl w:val="2"/>
           <w:numId w:val="4"/>
@@ -174,7 +174,7 @@
     </w:p>
     <w:p>
       <w:pPr>
-        <w:pStyle w:val="ListParagraph"/>
+        <w:pStyle w:val="ad"/>
         <w:numPr>
           <w:ilvl w:val="0"/>
           <w:numId w:val="4"/>
@@ -196,7 +196,7 @@
     </w:p>
     <w:p>
       <w:pPr>
-        <w:pStyle w:val="ListParagraph"/>
+        <w:pStyle w:val="ad"/>
         <w:numPr>
           <w:ilvl w:val="1"/>
           <w:numId w:val="4"/>
@@ -218,7 +218,7 @@
     </w:p>
     <w:p>
       <w:pPr>
-        <w:pStyle w:val="ListParagraph"/>
+        <w:pStyle w:val="ad"/>
         <w:numPr>
           <w:ilvl w:val="1"/>
           <w:numId w:val="4"/>
@@ -240,7 +240,7 @@
     </w:p>
     <w:p>
       <w:pPr>
-        <w:pStyle w:val="ListParagraph"/>
+        <w:pStyle w:val="ad"/>
         <w:numPr>
           <w:ilvl w:val="1"/>
           <w:numId w:val="4"/>
@@ -262,7 +262,7 @@
     </w:p>
     <w:p>
       <w:pPr>
-        <w:pStyle w:val="ListParagraph"/>
+        <w:pStyle w:val="ad"/>
         <w:numPr>
           <w:ilvl w:val="0"/>
           <w:numId w:val="4"/>
@@ -284,7 +284,7 @@
     </w:p>
     <w:p>
       <w:pPr>
-        <w:pStyle w:val="ListParagraph"/>
+        <w:pStyle w:val="ad"/>
         <w:numPr>
           <w:ilvl w:val="1"/>
           <w:numId w:val="4"/>
@@ -306,7 +306,7 @@
     </w:p>
     <w:p>
       <w:pPr>
-        <w:pStyle w:val="ListParagraph"/>
+        <w:pStyle w:val="ad"/>
         <w:numPr>
           <w:ilvl w:val="1"/>
           <w:numId w:val="4"/>
@@ -328,7 +328,7 @@
     </w:p>
     <w:p>
       <w:pPr>
-        <w:pStyle w:val="ListParagraph"/>
+        <w:pStyle w:val="ad"/>
         <w:numPr>
           <w:ilvl w:val="1"/>
           <w:numId w:val="4"/>
@@ -350,7 +350,7 @@
     </w:p>
     <w:p>
       <w:pPr>
-        <w:pStyle w:val="ListParagraph"/>
+        <w:pStyle w:val="ad"/>
         <w:numPr>
           <w:ilvl w:val="0"/>
           <w:numId w:val="4"/>
@@ -372,7 +372,7 @@
     </w:p>
     <w:p>
       <w:pPr>
-        <w:pStyle w:val="ListParagraph"/>
+        <w:pStyle w:val="ad"/>
         <w:numPr>
           <w:ilvl w:val="1"/>
           <w:numId w:val="4"/>
@@ -394,7 +394,7 @@
     </w:p>
     <w:p>
       <w:pPr>
-        <w:pStyle w:val="ListParagraph"/>
+        <w:pStyle w:val="ad"/>
         <w:numPr>
           <w:ilvl w:val="1"/>
           <w:numId w:val="4"/>
@@ -431,7 +431,7 @@
     </w:p>
     <w:p>
       <w:pPr>
-        <w:pStyle w:val="ListParagraph"/>
+        <w:pStyle w:val="ad"/>
         <w:numPr>
           <w:ilvl w:val="0"/>
           <w:numId w:val="5"/>
@@ -453,7 +453,7 @@
     </w:p>
     <w:p>
       <w:pPr>
-        <w:pStyle w:val="ListParagraph"/>
+        <w:pStyle w:val="ad"/>
         <w:numPr>
           <w:ilvl w:val="1"/>
           <w:numId w:val="5"/>
@@ -521,7 +521,7 @@
     </w:p>
     <w:p>
       <w:pPr>
-        <w:pStyle w:val="ListParagraph"/>
+        <w:pStyle w:val="ad"/>
         <w:numPr>
           <w:ilvl w:val="1"/>
           <w:numId w:val="5"/>
@@ -543,7 +543,7 @@
     </w:p>
     <w:p>
       <w:pPr>
-        <w:pStyle w:val="ListParagraph"/>
+        <w:pStyle w:val="ad"/>
         <w:numPr>
           <w:ilvl w:val="1"/>
           <w:numId w:val="5"/>
@@ -565,7 +565,7 @@
     </w:p>
     <w:p>
       <w:pPr>
-        <w:pStyle w:val="ListParagraph"/>
+        <w:pStyle w:val="ad"/>
         <w:numPr>
           <w:ilvl w:val="2"/>
           <w:numId w:val="5"/>
@@ -587,7 +587,7 @@
     </w:p>
     <w:p>
       <w:pPr>
-        <w:pStyle w:val="ListParagraph"/>
+        <w:pStyle w:val="ad"/>
         <w:numPr>
           <w:ilvl w:val="2"/>
           <w:numId w:val="5"/>
@@ -604,30 +604,12 @@
           <w:szCs w:val="24"/>
           <w:lang w:val="ru-RU"/>
         </w:rPr>
-        <w:t xml:space="preserve">пассажир с </w:t>
-      </w:r>
-      <w:proofErr w:type="gramStart"/>
-      <w:r>
-        <w:rPr>
-          <w:sz w:val="24"/>
-          <w:szCs w:val="24"/>
-          <w:lang w:val="ru-RU"/>
-        </w:rPr>
-        <w:t>такими</w:t>
-      </w:r>
-      <w:proofErr w:type="gramEnd"/>
-      <w:r>
-        <w:rPr>
-          <w:sz w:val="24"/>
-          <w:szCs w:val="24"/>
-          <w:lang w:val="ru-RU"/>
-        </w:rPr>
-        <w:t xml:space="preserve"> же именем, фамилией и датой рождений еще не зарегистрирован в выбранном поезде</w:t>
-      </w:r>
-    </w:p>
-    <w:p>
-      <w:pPr>
-        <w:pStyle w:val="ListParagraph"/>
+        <w:t>пассажир с такими же именем, фамилией и датой рождений еще не зарегистрирован в выбранном поезде</w:t>
+      </w:r>
+    </w:p>
+    <w:p>
+      <w:pPr>
+        <w:pStyle w:val="ad"/>
         <w:numPr>
           <w:ilvl w:val="2"/>
           <w:numId w:val="5"/>
@@ -649,7 +631,7 @@
     </w:p>
     <w:p>
       <w:pPr>
-        <w:pStyle w:val="ListParagraph"/>
+        <w:pStyle w:val="ad"/>
         <w:numPr>
           <w:ilvl w:val="0"/>
           <w:numId w:val="5"/>
@@ -671,7 +653,7 @@
     </w:p>
     <w:p>
       <w:pPr>
-        <w:pStyle w:val="ListParagraph"/>
+        <w:pStyle w:val="ad"/>
         <w:numPr>
           <w:ilvl w:val="1"/>
           <w:numId w:val="5"/>
@@ -701,7 +683,7 @@
     </w:p>
     <w:p>
       <w:pPr>
-        <w:pStyle w:val="ListParagraph"/>
+        <w:pStyle w:val="ad"/>
         <w:numPr>
           <w:ilvl w:val="1"/>
           <w:numId w:val="5"/>
@@ -732,7 +714,7 @@
     </w:p>
     <w:p>
       <w:pPr>
-        <w:pStyle w:val="ListParagraph"/>
+        <w:pStyle w:val="ad"/>
         <w:numPr>
           <w:ilvl w:val="1"/>
           <w:numId w:val="5"/>
@@ -778,7 +760,7 @@
     </w:p>
     <w:p>
       <w:pPr>
-        <w:pStyle w:val="Heading1"/>
+        <w:pStyle w:val="1"/>
         <w:rPr>
           <w:lang w:val="ru-RU"/>
         </w:rPr>
@@ -893,7 +875,7 @@
     </w:p>
     <w:p>
       <w:pPr>
-        <w:pStyle w:val="Heading1"/>
+        <w:pStyle w:val="1"/>
         <w:rPr>
           <w:lang w:val="ru-RU"/>
         </w:rPr>
@@ -920,7 +902,6 @@
           <w:lang w:val="ru-RU"/>
         </w:rPr>
       </w:pPr>
-      <w:proofErr w:type="gramStart"/>
       <w:r>
         <w:rPr>
           <w:lang w:val="ru-RU"/>
@@ -937,187 +918,180 @@
         <w:rPr>
           <w:lang w:val="ru-RU"/>
         </w:rPr>
+        <w:t xml:space="preserve">. </w:t>
+      </w:r>
+      <w:r>
+        <w:rPr>
+          <w:lang w:val="ru-RU"/>
+        </w:rPr>
+        <w:t xml:space="preserve">Приложение </w:t>
+      </w:r>
+      <w:r>
+        <w:rPr>
+          <w:lang w:val="ru-RU"/>
+        </w:rPr>
+        <w:t>должно</w:t>
+      </w:r>
+      <w:r>
+        <w:rPr>
+          <w:lang w:val="ru-RU"/>
+        </w:rPr>
+        <w:t xml:space="preserve"> отображать список </w:t>
+      </w:r>
+      <w:r>
+        <w:rPr>
+          <w:lang w:val="ru-RU"/>
+        </w:rPr>
+        <w:t>всех поездов, отбывающих или при</w:t>
+      </w:r>
+      <w:r>
+        <w:rPr>
+          <w:lang w:val="ru-RU"/>
+        </w:rPr>
+        <w:t>бывающих на станцию</w:t>
+      </w:r>
+      <w:r>
+        <w:rPr>
+          <w:lang w:val="ru-RU"/>
+        </w:rPr>
+        <w:t xml:space="preserve"> в </w:t>
+      </w:r>
+      <w:r>
+        <w:rPr>
+          <w:lang w:val="ru-RU"/>
+        </w:rPr>
+        <w:t>текущий день</w:t>
+      </w:r>
+      <w:r>
+        <w:rPr>
+          <w:lang w:val="ru-RU"/>
+        </w:rPr>
+        <w:t xml:space="preserve">. </w:t>
+      </w:r>
+      <w:r>
+        <w:rPr>
+          <w:lang w:val="ru-RU"/>
+        </w:rPr>
+        <w:t>Д</w:t>
+      </w:r>
+      <w:r>
+        <w:rPr>
+          <w:lang w:val="ru-RU"/>
+        </w:rPr>
+        <w:t xml:space="preserve">анные должны подгружаться </w:t>
+      </w:r>
+      <w:r>
+        <w:rPr>
+          <w:lang w:val="ru-RU"/>
+        </w:rPr>
+        <w:t>при старте</w:t>
+      </w:r>
+      <w:r>
+        <w:rPr>
+          <w:lang w:val="ru-RU"/>
+        </w:rPr>
+        <w:t xml:space="preserve"> и хранит</w:t>
+      </w:r>
+      <w:r>
+        <w:rPr>
+          <w:lang w:val="ru-RU"/>
+        </w:rPr>
+        <w:t>ь</w:t>
+      </w:r>
+      <w:r>
+        <w:rPr>
+          <w:lang w:val="ru-RU"/>
+        </w:rPr>
+        <w:t xml:space="preserve">ся </w:t>
+      </w:r>
+      <w:r>
+        <w:rPr>
+          <w:lang w:val="ru-RU"/>
+        </w:rPr>
+        <w:t>на стороне</w:t>
+      </w:r>
+      <w:r>
+        <w:rPr>
+          <w:lang w:val="ru-RU"/>
+        </w:rPr>
+        <w:t xml:space="preserve"> клиента. </w:t>
+      </w:r>
+      <w:r>
+        <w:rPr>
+          <w:lang w:val="ru-RU"/>
+        </w:rPr>
+        <w:t>Перезагрузка данных осуществляется</w:t>
+      </w:r>
+      <w:r>
+        <w:rPr>
+          <w:lang w:val="ru-RU"/>
+        </w:rPr>
+        <w:t xml:space="preserve"> в случае</w:t>
+      </w:r>
+      <w:r>
+        <w:rPr>
+          <w:lang w:val="ru-RU"/>
+        </w:rPr>
+        <w:t xml:space="preserve"> </w:t>
+      </w:r>
+      <w:r>
+        <w:rPr>
+          <w:lang w:val="ru-RU"/>
+        </w:rPr>
+        <w:t>по</w:t>
+      </w:r>
+      <w:r>
+        <w:rPr>
+          <w:lang w:val="ru-RU"/>
+        </w:rPr>
+        <w:t xml:space="preserve">лучения уведомления от сервера </w:t>
+      </w:r>
+      <w:r>
+        <w:rPr>
+          <w:lang w:val="ru-RU"/>
+        </w:rPr>
+        <w:t>об</w:t>
+      </w:r>
+      <w:r>
+        <w:rPr>
+          <w:lang w:val="ru-RU"/>
+        </w:rPr>
+        <w:t xml:space="preserve"> и</w:t>
+      </w:r>
+      <w:r>
+        <w:rPr>
+          <w:lang w:val="ru-RU"/>
+        </w:rPr>
+        <w:t>зменениях в расписании (или задержке</w:t>
+      </w:r>
+      <w:r>
+        <w:rPr>
+          <w:lang w:val="ru-RU"/>
+        </w:rPr>
+        <w:t>/</w:t>
+      </w:r>
+      <w:r>
+        <w:rPr>
+          <w:lang w:val="ru-RU"/>
+        </w:rPr>
+        <w:t>отмене поезда</w:t>
+      </w:r>
+      <w:r>
+        <w:rPr>
+          <w:lang w:val="ru-RU"/>
+        </w:rPr>
+        <w:t>)</w:t>
+      </w:r>
+      <w:r>
+        <w:rPr>
+          <w:lang w:val="ru-RU"/>
+        </w:rPr>
         <w:t>.</w:t>
       </w:r>
-      <w:proofErr w:type="gramEnd"/>
-      <w:r>
-        <w:rPr>
-          <w:lang w:val="ru-RU"/>
-        </w:rPr>
-        <w:t xml:space="preserve"> </w:t>
-      </w:r>
-      <w:r>
-        <w:rPr>
-          <w:lang w:val="ru-RU"/>
-        </w:rPr>
-        <w:t xml:space="preserve">Приложение </w:t>
-      </w:r>
-      <w:r>
-        <w:rPr>
-          <w:lang w:val="ru-RU"/>
-        </w:rPr>
-        <w:t>должно</w:t>
-      </w:r>
-      <w:r>
-        <w:rPr>
-          <w:lang w:val="ru-RU"/>
-        </w:rPr>
-        <w:t xml:space="preserve"> отображать список </w:t>
-      </w:r>
-      <w:r>
-        <w:rPr>
-          <w:lang w:val="ru-RU"/>
-        </w:rPr>
-        <w:t>всех поездов, отбывающих или при</w:t>
-      </w:r>
-      <w:r>
-        <w:rPr>
-          <w:lang w:val="ru-RU"/>
-        </w:rPr>
-        <w:t>бывающих на станцию</w:t>
-      </w:r>
-      <w:r>
-        <w:rPr>
-          <w:lang w:val="ru-RU"/>
-        </w:rPr>
-        <w:t xml:space="preserve"> в </w:t>
-      </w:r>
-      <w:r>
-        <w:rPr>
-          <w:lang w:val="ru-RU"/>
-        </w:rPr>
-        <w:t>текущий день</w:t>
-      </w:r>
-      <w:r>
-        <w:rPr>
-          <w:lang w:val="ru-RU"/>
-        </w:rPr>
-        <w:t xml:space="preserve">. </w:t>
-      </w:r>
-      <w:r>
-        <w:rPr>
-          <w:lang w:val="ru-RU"/>
-        </w:rPr>
-        <w:t>Д</w:t>
-      </w:r>
-      <w:r>
-        <w:rPr>
-          <w:lang w:val="ru-RU"/>
-        </w:rPr>
-        <w:t xml:space="preserve">анные должны подгружаться </w:t>
-      </w:r>
-      <w:r>
-        <w:rPr>
-          <w:lang w:val="ru-RU"/>
-        </w:rPr>
-        <w:t>при старте</w:t>
-      </w:r>
-      <w:r>
-        <w:rPr>
-          <w:lang w:val="ru-RU"/>
-        </w:rPr>
-        <w:t xml:space="preserve"> и хранит</w:t>
-      </w:r>
-      <w:r>
-        <w:rPr>
-          <w:lang w:val="ru-RU"/>
-        </w:rPr>
-        <w:t>ь</w:t>
-      </w:r>
-      <w:r>
-        <w:rPr>
-          <w:lang w:val="ru-RU"/>
-        </w:rPr>
-        <w:t xml:space="preserve">ся </w:t>
-      </w:r>
-      <w:r>
-        <w:rPr>
-          <w:lang w:val="ru-RU"/>
-        </w:rPr>
-        <w:t>на стороне</w:t>
-      </w:r>
-      <w:r>
-        <w:rPr>
-          <w:lang w:val="ru-RU"/>
-        </w:rPr>
-        <w:t xml:space="preserve"> клиента. </w:t>
-      </w:r>
-      <w:r>
-        <w:rPr>
-          <w:lang w:val="ru-RU"/>
-        </w:rPr>
-        <w:t>Перезагрузка данных осуществляется</w:t>
-      </w:r>
-      <w:r>
-        <w:rPr>
-          <w:lang w:val="ru-RU"/>
-        </w:rPr>
-        <w:t xml:space="preserve"> в случае</w:t>
-      </w:r>
-      <w:r>
-        <w:rPr>
-          <w:lang w:val="ru-RU"/>
-        </w:rPr>
-        <w:t xml:space="preserve"> </w:t>
-      </w:r>
-      <w:r>
-        <w:rPr>
-          <w:lang w:val="ru-RU"/>
-        </w:rPr>
-        <w:t>по</w:t>
-      </w:r>
-      <w:r>
-        <w:rPr>
-          <w:lang w:val="ru-RU"/>
-        </w:rPr>
-        <w:t xml:space="preserve">лучения уведомления от сервера </w:t>
-      </w:r>
-      <w:r>
-        <w:rPr>
-          <w:lang w:val="ru-RU"/>
-        </w:rPr>
-        <w:t>об</w:t>
-      </w:r>
-      <w:r>
-        <w:rPr>
-          <w:lang w:val="ru-RU"/>
-        </w:rPr>
-        <w:t xml:space="preserve"> и</w:t>
-      </w:r>
-      <w:r>
-        <w:rPr>
-          <w:lang w:val="ru-RU"/>
-        </w:rPr>
-        <w:t>зменениях в расписании (или задержке</w:t>
-      </w:r>
-      <w:r>
-        <w:rPr>
-          <w:lang w:val="ru-RU"/>
-        </w:rPr>
-        <w:t>/</w:t>
-      </w:r>
-      <w:r>
-        <w:rPr>
-          <w:lang w:val="ru-RU"/>
-        </w:rPr>
-        <w:t>отмене поезда</w:t>
-      </w:r>
-      <w:r>
-        <w:rPr>
-          <w:lang w:val="ru-RU"/>
-        </w:rPr>
-        <w:t>)</w:t>
-      </w:r>
-      <w:r>
-        <w:rPr>
-          <w:lang w:val="ru-RU"/>
-        </w:rPr>
-        <w:t>.</w:t>
-      </w:r>
-    </w:p>
-    <w:p>
-      <w:pPr>
-        <w:pStyle w:val="Heading1"/>
+    </w:p>
+    <w:p>
+      <w:pPr>
+        <w:pStyle w:val="1"/>
         <w:rPr>
           <w:lang w:val="ru-RU"/>
         </w:rPr>
@@ -1131,7 +1105,7 @@
     </w:p>
     <w:p>
       <w:pPr>
-        <w:pStyle w:val="ListParagraph"/>
+        <w:pStyle w:val="ad"/>
         <w:ind w:hanging="360"/>
         <w:rPr>
           <w:sz w:val="24"/>
@@ -1156,7 +1130,7 @@
     </w:p>
     <w:p>
       <w:pPr>
-        <w:pStyle w:val="ListParagraph"/>
+        <w:pStyle w:val="ad"/>
         <w:ind w:hanging="360"/>
         <w:rPr>
           <w:sz w:val="24"/>
@@ -1176,59 +1150,12 @@
           <w:lang w:val="ru-RU"/>
         </w:rPr>
         <w:tab/>
-      </w:r>
-      <w:proofErr w:type="spellStart"/>
-      <w:r>
-        <w:rPr>
-          <w:sz w:val="24"/>
-          <w:lang w:val="ru-RU"/>
-        </w:rPr>
-        <w:t>Maven-based</w:t>
-      </w:r>
-      <w:proofErr w:type="spellEnd"/>
-      <w:r>
-        <w:rPr>
-          <w:sz w:val="24"/>
-          <w:lang w:val="ru-RU"/>
-        </w:rPr>
-        <w:t xml:space="preserve"> проект, разбитый на модули (</w:t>
-      </w:r>
-      <w:proofErr w:type="spellStart"/>
-      <w:r>
-        <w:rPr>
-          <w:sz w:val="24"/>
-          <w:lang w:val="ru-RU"/>
-        </w:rPr>
-        <w:t>билд</w:t>
-      </w:r>
-      <w:proofErr w:type="spellEnd"/>
-      <w:r>
-        <w:rPr>
-          <w:sz w:val="24"/>
-          <w:lang w:val="ru-RU"/>
-        </w:rPr>
-        <w:t xml:space="preserve"> одной командой, </w:t>
-      </w:r>
-      <w:proofErr w:type="spellStart"/>
-      <w:r>
-        <w:rPr>
-          <w:sz w:val="24"/>
-          <w:lang w:val="ru-RU"/>
-        </w:rPr>
-        <w:t>деплой</w:t>
-      </w:r>
-      <w:proofErr w:type="spellEnd"/>
-      <w:r>
-        <w:rPr>
-          <w:sz w:val="24"/>
-          <w:lang w:val="ru-RU"/>
-        </w:rPr>
-        <w:t xml:space="preserve"> одной командой)</w:t>
-      </w:r>
-    </w:p>
-    <w:p>
-      <w:pPr>
-        <w:pStyle w:val="ListParagraph"/>
+        <w:t>Maven-based проект, разбитый на модули (билд одной командой, деплой одной командой)</w:t>
+      </w:r>
+    </w:p>
+    <w:p>
+      <w:pPr>
+        <w:pStyle w:val="ad"/>
         <w:ind w:hanging="360"/>
         <w:rPr>
           <w:sz w:val="24"/>
@@ -1253,7 +1180,7 @@
     </w:p>
     <w:p>
       <w:pPr>
-        <w:pStyle w:val="ListParagraph"/>
+        <w:pStyle w:val="ad"/>
         <w:ind w:hanging="360"/>
         <w:rPr>
           <w:sz w:val="24"/>
@@ -1273,21 +1200,12 @@
           <w:lang w:val="ru-RU"/>
         </w:rPr>
         <w:tab/>
-        <w:t xml:space="preserve">Подключена БД </w:t>
-      </w:r>
-      <w:proofErr w:type="spellStart"/>
-      <w:r>
-        <w:rPr>
-          <w:sz w:val="24"/>
-          <w:lang w:val="ru-RU"/>
-        </w:rPr>
-        <w:t>MySQL</w:t>
-      </w:r>
-      <w:proofErr w:type="spellEnd"/>
-    </w:p>
-    <w:p>
-      <w:pPr>
-        <w:pStyle w:val="ListParagraph"/>
+        <w:t>Подключена БД MySQL</w:t>
+      </w:r>
+    </w:p>
+    <w:p>
+      <w:pPr>
+        <w:pStyle w:val="ad"/>
         <w:ind w:hanging="360"/>
         <w:rPr>
           <w:sz w:val="24"/>
@@ -1307,28 +1225,12 @@
           <w:lang w:val="ru-RU"/>
         </w:rPr>
         <w:tab/>
-        <w:t xml:space="preserve">Созданы сущности предметной области; </w:t>
-      </w:r>
-      <w:proofErr w:type="spellStart"/>
-      <w:r>
-        <w:rPr>
-          <w:sz w:val="24"/>
-          <w:lang w:val="ru-RU"/>
-        </w:rPr>
-        <w:t>маппинг</w:t>
-      </w:r>
-      <w:proofErr w:type="spellEnd"/>
-      <w:r>
-        <w:rPr>
-          <w:sz w:val="24"/>
-          <w:lang w:val="ru-RU"/>
-        </w:rPr>
-        <w:t xml:space="preserve"> на таблицы в БД</w:t>
-      </w:r>
-    </w:p>
-    <w:p>
-      <w:pPr>
-        <w:pStyle w:val="ListParagraph"/>
+        <w:t>Созданы сущности предметной области; маппинг на таблицы в БД</w:t>
+      </w:r>
+    </w:p>
+    <w:p>
+      <w:pPr>
+        <w:pStyle w:val="ad"/>
         <w:tabs>
           <w:tab w:val="left" w:pos="720"/>
           <w:tab w:val="left" w:pos="1440"/>
@@ -1368,7 +1270,7 @@
     </w:p>
     <w:p>
       <w:pPr>
-        <w:pStyle w:val="ListParagraph"/>
+        <w:pStyle w:val="ad"/>
         <w:ind w:hanging="360"/>
         <w:rPr>
           <w:sz w:val="24"/>
@@ -1400,7 +1302,7 @@
     </w:p>
     <w:p>
       <w:pPr>
-        <w:pStyle w:val="ListParagraph"/>
+        <w:pStyle w:val="ad"/>
         <w:ind w:hanging="360"/>
         <w:rPr>
           <w:sz w:val="24"/>
@@ -1425,7 +1327,7 @@
     </w:p>
     <w:p>
       <w:pPr>
-        <w:pStyle w:val="ListParagraph"/>
+        <w:pStyle w:val="ad"/>
         <w:ind w:hanging="360"/>
         <w:rPr>
           <w:sz w:val="24"/>
@@ -1456,7 +1358,6 @@
         </w:rPr>
         <w:t xml:space="preserve"> </w:t>
       </w:r>
-      <w:proofErr w:type="spellStart"/>
       <w:r>
         <w:rPr>
           <w:sz w:val="24"/>
@@ -1464,11 +1365,10 @@
         </w:rPr>
         <w:t>логгирование</w:t>
       </w:r>
-      <w:proofErr w:type="spellEnd"/>
-    </w:p>
-    <w:p>
-      <w:pPr>
-        <w:pStyle w:val="ListParagraph"/>
+    </w:p>
+    <w:p>
+      <w:pPr>
+        <w:pStyle w:val="ad"/>
         <w:ind w:hanging="360"/>
         <w:rPr>
           <w:sz w:val="24"/>
@@ -1526,7 +1426,7 @@
     </w:p>
     <w:p>
       <w:pPr>
-        <w:pStyle w:val="ListParagraph"/>
+        <w:pStyle w:val="ad"/>
         <w:ind w:hanging="360"/>
         <w:rPr>
           <w:sz w:val="24"/>
@@ -1556,7 +1456,7 @@
     </w:p>
     <w:p>
       <w:pPr>
-        <w:pStyle w:val="Heading1"/>
+        <w:pStyle w:val="1"/>
         <w:rPr>
           <w:lang w:val="ru-RU"/>
         </w:rPr>
@@ -1602,11 +1502,9 @@
         </w:rPr>
         <w:t xml:space="preserve">допускается написание незначительных частей, отдельных модулей или дополнительной функциональности на других языках, например, </w:t>
       </w:r>
-      <w:proofErr w:type="spellStart"/>
       <w:r>
         <w:t>Kotlin</w:t>
       </w:r>
-      <w:proofErr w:type="spellEnd"/>
       <w:r>
         <w:rPr>
           <w:lang w:val="ru-RU"/>
@@ -1638,35 +1536,7 @@
         <w:rPr>
           <w:lang w:val="ru-RU"/>
         </w:rPr>
-        <w:t xml:space="preserve">После обсуждения с куратором и по согласованию с ним студент может выбрать любые комбинации технологий и </w:t>
-      </w:r>
-      <w:proofErr w:type="spellStart"/>
-      <w:r>
-        <w:rPr>
-          <w:lang w:val="ru-RU"/>
-        </w:rPr>
-        <w:t>фреймворков</w:t>
-      </w:r>
-      <w:proofErr w:type="spellEnd"/>
-      <w:r>
-        <w:rPr>
-          <w:lang w:val="ru-RU"/>
-        </w:rPr>
-        <w:t xml:space="preserve">, но стоит учитывать, что куратор может быть незнаком </w:t>
-      </w:r>
-      <w:proofErr w:type="gramStart"/>
-      <w:r>
-        <w:rPr>
-          <w:lang w:val="ru-RU"/>
-        </w:rPr>
-        <w:t>с</w:t>
-      </w:r>
-      <w:proofErr w:type="gramEnd"/>
-      <w:r>
-        <w:rPr>
-          <w:lang w:val="ru-RU"/>
-        </w:rPr>
-        <w:t xml:space="preserve"> какими-то из них.</w:t>
+        <w:t>После обсуждения с куратором и по согласованию с ним студент может выбрать любые комбинации технологий и фреймворков, но стоит учитывать, что куратор может быть незнаком с какими-то из них.</w:t>
       </w:r>
     </w:p>
     <w:p>
@@ -1694,517 +1564,21 @@
           <w:sz w:val="20"/>
           <w:szCs w:val="20"/>
         </w:rPr>
-        <w:t xml:space="preserve">Spring </w:t>
-      </w:r>
-      <w:proofErr w:type="spellStart"/>
+        <w:t>Spring Core,Spring Data,AOP,Spring Boot,Spring Security,MVC,Spring Cloud, Microservices, Data processing(Spark, Apache Flume), CDI/EJB, Apache CXF, RedHat Fuse, Oracle eCommerce (ATG, Endeca...), JBoss, Apache Tomcat, Embedded Tomcat</w:t>
+      </w:r>
       <w:r>
         <w:rPr>
           <w:sz w:val="20"/>
           <w:szCs w:val="20"/>
         </w:rPr>
-        <w:t>Core,Spring</w:t>
-      </w:r>
-      <w:proofErr w:type="spellEnd"/>
+        <w:tab/>
+        <w:t xml:space="preserve">H2 (in-memory), Websphere Application Server 9.0, React, Angular/NPM/Webpack, typescript, JSF/ExtJs, JSP/Servlets, JavaScript / TypeScript / HTML / Sass / CSS/LESS/jQuery/GraphQL, SOAP/REST, JDBC, XML/XSLT/XSD,Bash scripting, Oracle Database, Gradle, Git, Maven, Subversion, Jenkins, Grafana, GitlabCI, Sonar, UNIX shell, Bootstrap, Formbased authorisation/JWT, Drools, ARS, DOM, PL SQL, Oracle AQ, IBM MQ, JMS, OracleDB ,Apache Camel, Docker, Microsoft T-Sql, WebDriver (Java), Oracle ATG, python, mapstruct, Lombok, Groovy, openshift, EC2, S3, Mongo, Casandra, hazelcast ,Junit, testing, Selenium, Mockito, Selenid, Prometheus, Kubernetes , Helm, Kibana, AWS, Apache Camel, Go, K8s, ETCD, PostgreSql, Wicket, blockchain, Web Flux, </w:t>
+      </w:r>
       <w:r>
         <w:rPr>
           <w:sz w:val="20"/>
           <w:szCs w:val="20"/>
         </w:rPr>
-        <w:t xml:space="preserve"> </w:t>
-      </w:r>
-      <w:proofErr w:type="spellStart"/>
-      <w:r>
-        <w:rPr>
-          <w:sz w:val="20"/>
-          <w:szCs w:val="20"/>
-        </w:rPr>
-        <w:t>Data,AOP,Spring</w:t>
-      </w:r>
-      <w:proofErr w:type="spellEnd"/>
-      <w:r>
-        <w:rPr>
-          <w:sz w:val="20"/>
-          <w:szCs w:val="20"/>
-        </w:rPr>
-        <w:t xml:space="preserve"> </w:t>
-      </w:r>
-      <w:proofErr w:type="spellStart"/>
-      <w:r>
-        <w:rPr>
-          <w:sz w:val="20"/>
-          <w:szCs w:val="20"/>
-        </w:rPr>
-        <w:t>Boot,Spring</w:t>
-      </w:r>
-      <w:proofErr w:type="spellEnd"/>
-      <w:r>
-        <w:rPr>
-          <w:sz w:val="20"/>
-          <w:szCs w:val="20"/>
-        </w:rPr>
-        <w:t xml:space="preserve"> </w:t>
-      </w:r>
-      <w:proofErr w:type="spellStart"/>
-      <w:r>
-        <w:rPr>
-          <w:sz w:val="20"/>
-          <w:szCs w:val="20"/>
-        </w:rPr>
-        <w:t>Security,MVC,Spring</w:t>
-      </w:r>
-      <w:proofErr w:type="spellEnd"/>
-      <w:r>
-        <w:rPr>
-          <w:sz w:val="20"/>
-          <w:szCs w:val="20"/>
-        </w:rPr>
-        <w:t xml:space="preserve"> Cloud, </w:t>
-      </w:r>
-      <w:proofErr w:type="spellStart"/>
-      <w:r>
-        <w:rPr>
-          <w:sz w:val="20"/>
-          <w:szCs w:val="20"/>
-        </w:rPr>
-        <w:t>Microservices</w:t>
-      </w:r>
-      <w:proofErr w:type="spellEnd"/>
-      <w:r>
-        <w:rPr>
-          <w:sz w:val="20"/>
-          <w:szCs w:val="20"/>
-        </w:rPr>
-        <w:t xml:space="preserve">, Data processing(Spark, Apache Flume), CDI/EJB, Apache CXF, </w:t>
-      </w:r>
-      <w:proofErr w:type="spellStart"/>
-      <w:r>
-        <w:rPr>
-          <w:sz w:val="20"/>
-          <w:szCs w:val="20"/>
-        </w:rPr>
-        <w:t>RedHat</w:t>
-      </w:r>
-      <w:proofErr w:type="spellEnd"/>
-      <w:r>
-        <w:rPr>
-          <w:sz w:val="20"/>
-          <w:szCs w:val="20"/>
-        </w:rPr>
-        <w:t xml:space="preserve"> Fuse, Oracle </w:t>
-      </w:r>
-      <w:proofErr w:type="spellStart"/>
-      <w:r>
-        <w:rPr>
-          <w:sz w:val="20"/>
-          <w:szCs w:val="20"/>
-        </w:rPr>
-        <w:t>eCommerce</w:t>
-      </w:r>
-      <w:proofErr w:type="spellEnd"/>
-      <w:r>
-        <w:rPr>
-          <w:sz w:val="20"/>
-          <w:szCs w:val="20"/>
-        </w:rPr>
-        <w:t xml:space="preserve"> (ATG, </w:t>
-      </w:r>
-      <w:proofErr w:type="spellStart"/>
-      <w:r>
-        <w:rPr>
-          <w:sz w:val="20"/>
-          <w:szCs w:val="20"/>
-        </w:rPr>
-        <w:t>Endeca</w:t>
-      </w:r>
-      <w:proofErr w:type="spellEnd"/>
-      <w:r>
-        <w:rPr>
-          <w:sz w:val="20"/>
-          <w:szCs w:val="20"/>
-        </w:rPr>
-        <w:t xml:space="preserve">...), </w:t>
-      </w:r>
-      <w:proofErr w:type="spellStart"/>
-      <w:r>
-        <w:rPr>
-          <w:sz w:val="20"/>
-          <w:szCs w:val="20"/>
-        </w:rPr>
-        <w:t>JBoss</w:t>
-      </w:r>
-      <w:proofErr w:type="spellEnd"/>
-      <w:r>
-        <w:rPr>
-          <w:sz w:val="20"/>
-          <w:szCs w:val="20"/>
-        </w:rPr>
-        <w:t>, Apache Tomcat, Embedded Tomcat</w:t>
-      </w:r>
-      <w:r>
-        <w:rPr>
-          <w:sz w:val="20"/>
-          <w:szCs w:val="20"/>
-        </w:rPr>
-        <w:tab/>
-        <w:t xml:space="preserve">H2 (in-memory), </w:t>
-      </w:r>
-      <w:proofErr w:type="spellStart"/>
-      <w:r>
-        <w:rPr>
-          <w:sz w:val="20"/>
-          <w:szCs w:val="20"/>
-        </w:rPr>
-        <w:t>Websphere</w:t>
-      </w:r>
-      <w:proofErr w:type="spellEnd"/>
-      <w:r>
-        <w:rPr>
-          <w:sz w:val="20"/>
-          <w:szCs w:val="20"/>
-        </w:rPr>
-        <w:t xml:space="preserve"> Application Server 9.0, React, Angular/NPM/</w:t>
-      </w:r>
-      <w:proofErr w:type="spellStart"/>
-      <w:r>
-        <w:rPr>
-          <w:sz w:val="20"/>
-          <w:szCs w:val="20"/>
-        </w:rPr>
-        <w:t>Webpack</w:t>
-      </w:r>
-      <w:proofErr w:type="spellEnd"/>
-      <w:r>
-        <w:rPr>
-          <w:sz w:val="20"/>
-          <w:szCs w:val="20"/>
-        </w:rPr>
-        <w:t>, typescript, JSF/</w:t>
-      </w:r>
-      <w:proofErr w:type="spellStart"/>
-      <w:r>
-        <w:rPr>
-          <w:sz w:val="20"/>
-          <w:szCs w:val="20"/>
-        </w:rPr>
-        <w:t>ExtJs</w:t>
-      </w:r>
-      <w:proofErr w:type="spellEnd"/>
-      <w:r>
-        <w:rPr>
-          <w:sz w:val="20"/>
-          <w:szCs w:val="20"/>
-        </w:rPr>
-        <w:t xml:space="preserve">, JSP/Servlets, JavaScript / </w:t>
-      </w:r>
-      <w:proofErr w:type="spellStart"/>
-      <w:r>
-        <w:rPr>
-          <w:sz w:val="20"/>
-          <w:szCs w:val="20"/>
-        </w:rPr>
-        <w:t>TypeScript</w:t>
-      </w:r>
-      <w:proofErr w:type="spellEnd"/>
-      <w:r>
-        <w:rPr>
-          <w:sz w:val="20"/>
-          <w:szCs w:val="20"/>
-        </w:rPr>
-        <w:t xml:space="preserve"> / HTML / Sass / CSS/LESS/jQuery/</w:t>
-      </w:r>
-      <w:proofErr w:type="spellStart"/>
-      <w:r>
-        <w:rPr>
-          <w:sz w:val="20"/>
-          <w:szCs w:val="20"/>
-        </w:rPr>
-        <w:t>GraphQL</w:t>
-      </w:r>
-      <w:proofErr w:type="spellEnd"/>
-      <w:r>
-        <w:rPr>
-          <w:sz w:val="20"/>
-          <w:szCs w:val="20"/>
-        </w:rPr>
-        <w:t>, SOAP/REST, JDBC, XML/XSLT/</w:t>
-      </w:r>
-      <w:proofErr w:type="spellStart"/>
-      <w:r>
-        <w:rPr>
-          <w:sz w:val="20"/>
-          <w:szCs w:val="20"/>
-        </w:rPr>
-        <w:t>XSD,Bash</w:t>
-      </w:r>
-      <w:proofErr w:type="spellEnd"/>
-      <w:r>
-        <w:rPr>
-          <w:sz w:val="20"/>
-          <w:szCs w:val="20"/>
-        </w:rPr>
-        <w:t xml:space="preserve"> scripting, Oracle Database, </w:t>
-      </w:r>
-      <w:proofErr w:type="spellStart"/>
-      <w:r>
-        <w:rPr>
-          <w:sz w:val="20"/>
-          <w:szCs w:val="20"/>
-        </w:rPr>
-        <w:t>Gradle</w:t>
-      </w:r>
-      <w:proofErr w:type="spellEnd"/>
-      <w:r>
-        <w:rPr>
-          <w:sz w:val="20"/>
-          <w:szCs w:val="20"/>
-        </w:rPr>
-        <w:t xml:space="preserve">, </w:t>
-      </w:r>
-      <w:proofErr w:type="spellStart"/>
-      <w:r>
-        <w:rPr>
-          <w:sz w:val="20"/>
-          <w:szCs w:val="20"/>
-        </w:rPr>
-        <w:t>Git</w:t>
-      </w:r>
-      <w:proofErr w:type="spellEnd"/>
-      <w:r>
-        <w:rPr>
-          <w:sz w:val="20"/>
-          <w:szCs w:val="20"/>
-        </w:rPr>
-        <w:t xml:space="preserve">, Maven, Subversion, Jenkins, </w:t>
-      </w:r>
-      <w:proofErr w:type="spellStart"/>
-      <w:r>
-        <w:rPr>
-          <w:sz w:val="20"/>
-          <w:szCs w:val="20"/>
-        </w:rPr>
-        <w:t>Grafana</w:t>
-      </w:r>
-      <w:proofErr w:type="spellEnd"/>
-      <w:r>
-        <w:rPr>
-          <w:sz w:val="20"/>
-          <w:szCs w:val="20"/>
-        </w:rPr>
-        <w:t xml:space="preserve">, </w:t>
-      </w:r>
-      <w:proofErr w:type="spellStart"/>
-      <w:r>
-        <w:rPr>
-          <w:sz w:val="20"/>
-          <w:szCs w:val="20"/>
-        </w:rPr>
-        <w:t>GitlabCI</w:t>
-      </w:r>
-      <w:proofErr w:type="spellEnd"/>
-      <w:r>
-        <w:rPr>
-          <w:sz w:val="20"/>
-          <w:szCs w:val="20"/>
-        </w:rPr>
-        <w:t xml:space="preserve">, Sonar, UNIX shell, Bootstrap, </w:t>
-      </w:r>
-      <w:proofErr w:type="spellStart"/>
-      <w:r>
-        <w:rPr>
-          <w:sz w:val="20"/>
-          <w:szCs w:val="20"/>
-        </w:rPr>
-        <w:t>Formbased</w:t>
-      </w:r>
-      <w:proofErr w:type="spellEnd"/>
-      <w:r>
-        <w:rPr>
-          <w:sz w:val="20"/>
-          <w:szCs w:val="20"/>
-        </w:rPr>
-        <w:t xml:space="preserve"> </w:t>
-      </w:r>
-      <w:proofErr w:type="spellStart"/>
-      <w:r>
-        <w:rPr>
-          <w:sz w:val="20"/>
-          <w:szCs w:val="20"/>
-        </w:rPr>
-        <w:t>authorisation</w:t>
-      </w:r>
-      <w:proofErr w:type="spellEnd"/>
-      <w:r>
-        <w:rPr>
-          <w:sz w:val="20"/>
-          <w:szCs w:val="20"/>
-        </w:rPr>
-        <w:t xml:space="preserve">/JWT, Drools, ARS, DOM, PL SQL, Oracle AQ, IBM MQ, JMS, </w:t>
-      </w:r>
-      <w:proofErr w:type="spellStart"/>
-      <w:r>
-        <w:rPr>
-          <w:sz w:val="20"/>
-          <w:szCs w:val="20"/>
-        </w:rPr>
-        <w:t>OracleDB</w:t>
-      </w:r>
-      <w:proofErr w:type="spellEnd"/>
-      <w:r>
-        <w:rPr>
-          <w:sz w:val="20"/>
-          <w:szCs w:val="20"/>
-        </w:rPr>
-        <w:t xml:space="preserve"> ,Apache Camel, Docker, Microsoft T-</w:t>
-      </w:r>
-      <w:proofErr w:type="spellStart"/>
-      <w:r>
-        <w:rPr>
-          <w:sz w:val="20"/>
-          <w:szCs w:val="20"/>
-        </w:rPr>
-        <w:t>Sql</w:t>
-      </w:r>
-      <w:proofErr w:type="spellEnd"/>
-      <w:r>
-        <w:rPr>
-          <w:sz w:val="20"/>
-          <w:szCs w:val="20"/>
-        </w:rPr>
-        <w:t xml:space="preserve">, WebDriver (Java), Oracle ATG, python, </w:t>
-      </w:r>
-      <w:proofErr w:type="spellStart"/>
-      <w:r>
-        <w:rPr>
-          <w:sz w:val="20"/>
-          <w:szCs w:val="20"/>
-        </w:rPr>
-        <w:t>mapstruct</w:t>
-      </w:r>
-      <w:proofErr w:type="spellEnd"/>
-      <w:r>
-        <w:rPr>
-          <w:sz w:val="20"/>
-          <w:szCs w:val="20"/>
-        </w:rPr>
-        <w:t xml:space="preserve">, Lombok, Groovy, </w:t>
-      </w:r>
-      <w:proofErr w:type="spellStart"/>
-      <w:r>
-        <w:rPr>
-          <w:sz w:val="20"/>
-          <w:szCs w:val="20"/>
-        </w:rPr>
-        <w:t>openshift</w:t>
-      </w:r>
-      <w:proofErr w:type="spellEnd"/>
-      <w:r>
-        <w:rPr>
-          <w:sz w:val="20"/>
-          <w:szCs w:val="20"/>
-        </w:rPr>
-        <w:t xml:space="preserve">, EC2, S3, Mongo, Casandra, </w:t>
-      </w:r>
-      <w:proofErr w:type="spellStart"/>
-      <w:r>
-        <w:rPr>
-          <w:sz w:val="20"/>
-          <w:szCs w:val="20"/>
-        </w:rPr>
-        <w:t>hazelcast</w:t>
-      </w:r>
-      <w:proofErr w:type="spellEnd"/>
-      <w:r>
-        <w:rPr>
-          <w:sz w:val="20"/>
-          <w:szCs w:val="20"/>
-        </w:rPr>
-        <w:t xml:space="preserve"> ,Junit, testing, Selenium, </w:t>
-      </w:r>
-      <w:proofErr w:type="spellStart"/>
-      <w:r>
-        <w:rPr>
-          <w:sz w:val="20"/>
-          <w:szCs w:val="20"/>
-        </w:rPr>
-        <w:t>Mockito</w:t>
-      </w:r>
-      <w:proofErr w:type="spellEnd"/>
-      <w:r>
-        <w:rPr>
-          <w:sz w:val="20"/>
-          <w:szCs w:val="20"/>
-        </w:rPr>
-        <w:t xml:space="preserve">, </w:t>
-      </w:r>
-      <w:proofErr w:type="spellStart"/>
-      <w:r>
-        <w:rPr>
-          <w:sz w:val="20"/>
-          <w:szCs w:val="20"/>
-        </w:rPr>
-        <w:t>Selenid</w:t>
-      </w:r>
-      <w:proofErr w:type="spellEnd"/>
-      <w:r>
-        <w:rPr>
-          <w:sz w:val="20"/>
-          <w:szCs w:val="20"/>
-        </w:rPr>
-        <w:t xml:space="preserve">, Prometheus, Kubernetes , Helm, </w:t>
-      </w:r>
-      <w:proofErr w:type="spellStart"/>
-      <w:r>
-        <w:rPr>
-          <w:sz w:val="20"/>
-          <w:szCs w:val="20"/>
-        </w:rPr>
-        <w:t>Kibana</w:t>
-      </w:r>
-      <w:proofErr w:type="spellEnd"/>
-      <w:r>
-        <w:rPr>
-          <w:sz w:val="20"/>
-          <w:szCs w:val="20"/>
-        </w:rPr>
-        <w:t xml:space="preserve">, AWS, Apache Camel, Go, K8s, ETCD, </w:t>
-      </w:r>
-      <w:proofErr w:type="spellStart"/>
-      <w:r>
-        <w:rPr>
-          <w:sz w:val="20"/>
-          <w:szCs w:val="20"/>
-        </w:rPr>
-        <w:t>PostgreSql</w:t>
-      </w:r>
-      <w:proofErr w:type="spellEnd"/>
-      <w:r>
-        <w:rPr>
-          <w:sz w:val="20"/>
-          <w:szCs w:val="20"/>
-        </w:rPr>
-        <w:t xml:space="preserve">, Wicket, </w:t>
-      </w:r>
-      <w:proofErr w:type="spellStart"/>
-      <w:r>
-        <w:rPr>
-          <w:sz w:val="20"/>
-          <w:szCs w:val="20"/>
-        </w:rPr>
-        <w:t>blockchain</w:t>
-      </w:r>
-      <w:proofErr w:type="spellEnd"/>
-      <w:r>
-        <w:rPr>
-          <w:sz w:val="20"/>
-          <w:szCs w:val="20"/>
-        </w:rPr>
-        <w:t xml:space="preserve">, Web Flux, </w:t>
-      </w:r>
-      <w:r>
-        <w:rPr>
-          <w:sz w:val="20"/>
-          <w:szCs w:val="20"/>
-        </w:rPr>
         <w:t>JPA/Hibernate</w:t>
       </w:r>
     </w:p>
@@ -2236,7 +1610,7 @@
     </w:p>
     <w:p>
       <w:pPr>
-        <w:pStyle w:val="ListParagraph"/>
+        <w:pStyle w:val="ad"/>
         <w:numPr>
           <w:ilvl w:val="0"/>
           <w:numId w:val="13"/>
@@ -2248,7 +1622,7 @@
     </w:p>
     <w:p>
       <w:pPr>
-        <w:pStyle w:val="ListParagraph"/>
+        <w:pStyle w:val="ad"/>
         <w:numPr>
           <w:ilvl w:val="0"/>
           <w:numId w:val="13"/>
@@ -2260,7 +1634,7 @@
     </w:p>
     <w:p>
       <w:pPr>
-        <w:pStyle w:val="ListParagraph"/>
+        <w:pStyle w:val="ad"/>
         <w:numPr>
           <w:ilvl w:val="0"/>
           <w:numId w:val="13"/>
@@ -2272,7 +1646,7 @@
     </w:p>
     <w:p>
       <w:pPr>
-        <w:pStyle w:val="ListParagraph"/>
+        <w:pStyle w:val="ad"/>
         <w:numPr>
           <w:ilvl w:val="0"/>
           <w:numId w:val="13"/>
@@ -2287,7 +1661,7 @@
     </w:p>
     <w:p>
       <w:pPr>
-        <w:pStyle w:val="ListParagraph"/>
+        <w:pStyle w:val="ad"/>
         <w:numPr>
           <w:ilvl w:val="0"/>
           <w:numId w:val="13"/>
@@ -2302,7 +1676,7 @@
     </w:p>
     <w:p>
       <w:pPr>
-        <w:pStyle w:val="ListParagraph"/>
+        <w:pStyle w:val="ad"/>
         <w:numPr>
           <w:ilvl w:val="0"/>
           <w:numId w:val="13"/>
@@ -2337,18 +1711,12 @@
         <w:rPr>
           <w:sz w:val="24"/>
         </w:rPr>
-        <w:t xml:space="preserve"> </w:t>
-      </w:r>
-      <w:r>
-        <w:rPr>
-          <w:sz w:val="24"/>
-        </w:rPr>
-        <w:t>Boot, Data)</w:t>
-      </w:r>
-    </w:p>
-    <w:p>
-      <w:pPr>
-        <w:pStyle w:val="ListParagraph"/>
+        <w:t xml:space="preserve"> Data)</w:t>
+      </w:r>
+    </w:p>
+    <w:p>
+      <w:pPr>
+        <w:pStyle w:val="ad"/>
         <w:numPr>
           <w:ilvl w:val="0"/>
           <w:numId w:val="13"/>
@@ -2376,7 +1744,7 @@
     </w:p>
     <w:p>
       <w:pPr>
-        <w:pStyle w:val="ListParagraph"/>
+        <w:pStyle w:val="ad"/>
         <w:numPr>
           <w:ilvl w:val="0"/>
           <w:numId w:val="18"/>
@@ -2388,24 +1756,19 @@
     </w:p>
     <w:p>
       <w:pPr>
-        <w:pStyle w:val="ListParagraph"/>
+        <w:pStyle w:val="ad"/>
         <w:numPr>
           <w:ilvl w:val="0"/>
           <w:numId w:val="18"/>
         </w:numPr>
       </w:pPr>
       <w:r>
-        <w:t xml:space="preserve">AS – </w:t>
-      </w:r>
-      <w:proofErr w:type="spellStart"/>
-      <w:r>
-        <w:t>WildFly</w:t>
-      </w:r>
-      <w:proofErr w:type="spellEnd"/>
-    </w:p>
-    <w:p>
-      <w:pPr>
-        <w:pStyle w:val="ListParagraph"/>
+        <w:t>AS – WildFly</w:t>
+      </w:r>
+    </w:p>
+    <w:p>
+      <w:pPr>
+        <w:pStyle w:val="ad"/>
         <w:numPr>
           <w:ilvl w:val="0"/>
           <w:numId w:val="18"/>
@@ -2417,7 +1780,7 @@
     </w:p>
     <w:p>
       <w:pPr>
-        <w:pStyle w:val="ListParagraph"/>
+        <w:pStyle w:val="ad"/>
         <w:numPr>
           <w:ilvl w:val="0"/>
           <w:numId w:val="18"/>
@@ -2429,7 +1792,7 @@
     </w:p>
     <w:p>
       <w:pPr>
-        <w:pStyle w:val="ListParagraph"/>
+        <w:pStyle w:val="ad"/>
         <w:numPr>
           <w:ilvl w:val="0"/>
           <w:numId w:val="18"/>
@@ -2450,7 +1813,7 @@
     </w:p>
     <w:p>
       <w:pPr>
-        <w:pStyle w:val="ListParagraph"/>
+        <w:pStyle w:val="ad"/>
         <w:numPr>
           <w:ilvl w:val="0"/>
           <w:numId w:val="18"/>
@@ -2459,11 +1822,9 @@
           <w:lang w:val="ru-RU"/>
         </w:rPr>
       </w:pPr>
-      <w:proofErr w:type="spellStart"/>
       <w:r>
         <w:t>WebServices</w:t>
       </w:r>
-      <w:proofErr w:type="spellEnd"/>
       <w:r>
         <w:rPr>
           <w:lang w:val="ru-RU"/>
@@ -2482,31 +1843,15 @@
           <w:lang w:val="ru-RU"/>
         </w:rPr>
         <w:lastRenderedPageBreak/>
-        <w:t xml:space="preserve">Подключение любого </w:t>
-      </w:r>
-      <w:proofErr w:type="spellStart"/>
-      <w:r>
-        <w:rPr>
-          <w:lang w:val="ru-RU"/>
-        </w:rPr>
-        <w:t>фреймворка</w:t>
-      </w:r>
-      <w:proofErr w:type="spellEnd"/>
-      <w:r>
-        <w:rPr>
-          <w:lang w:val="ru-RU"/>
-        </w:rPr>
-        <w:t>/библиотеки принимаются в зачет только при условии выполнения пунктов, описанных выше.</w:t>
-      </w:r>
-    </w:p>
-    <w:p>
-      <w:pPr>
-        <w:rPr>
-          <w:lang w:val="ru-RU"/>
-        </w:rPr>
-      </w:pPr>
-      <w:bookmarkStart w:id="0" w:name="_GoBack"/>
-      <w:bookmarkEnd w:id="0"/>
+        <w:t>Подключение любого фреймворка/библиотеки принимаются в зачет только при условии выполнения пунктов, описанных выше.</w:t>
+      </w:r>
+    </w:p>
+    <w:p>
+      <w:pPr>
+        <w:rPr>
+          <w:lang w:val="ru-RU"/>
+        </w:rPr>
+      </w:pPr>
       <w:r>
         <w:rPr>
           <w:lang w:val="ru-RU"/>
@@ -2560,21 +1905,7 @@
         <w:rPr>
           <w:lang w:val="ru-RU"/>
         </w:rPr>
-        <w:t xml:space="preserve"> (например, </w:t>
-      </w:r>
-      <w:proofErr w:type="spellStart"/>
-      <w:r>
-        <w:rPr>
-          <w:lang w:val="ru-RU"/>
-        </w:rPr>
-        <w:t>админка</w:t>
-      </w:r>
-      <w:proofErr w:type="spellEnd"/>
-      <w:r>
-        <w:rPr>
-          <w:lang w:val="ru-RU"/>
-        </w:rPr>
-        <w:t xml:space="preserve"> для табло), </w:t>
+        <w:t xml:space="preserve"> (например, админка для табло), </w:t>
       </w:r>
       <w:r>
         <w:t>Docker</w:t>
@@ -2585,11 +1916,9 @@
         </w:rPr>
         <w:t xml:space="preserve">, </w:t>
       </w:r>
-      <w:proofErr w:type="spellStart"/>
       <w:r>
         <w:t>Microservices</w:t>
       </w:r>
-      <w:proofErr w:type="spellEnd"/>
       <w:r>
         <w:rPr>
           <w:lang w:val="ru-RU"/>
@@ -2617,59 +1946,55 @@
         </w:rPr>
         <w:t xml:space="preserve"> </w:t>
       </w:r>
-      <w:hyperlink r:id="rId8" w:history="1">
+      <w:hyperlink r:id="rId7" w:history="1">
         <w:r>
           <w:rPr>
-            <w:rStyle w:val="Hyperlink"/>
+            <w:rStyle w:val="ae"/>
           </w:rPr>
           <w:t>https</w:t>
         </w:r>
         <w:r>
           <w:rPr>
-            <w:rStyle w:val="Hyperlink"/>
+            <w:rStyle w:val="ae"/>
             <w:lang w:val="ru-RU"/>
           </w:rPr>
           <w:t>://</w:t>
         </w:r>
         <w:r>
           <w:rPr>
-            <w:rStyle w:val="Hyperlink"/>
+            <w:rStyle w:val="ae"/>
           </w:rPr>
           <w:t>cloud</w:t>
         </w:r>
         <w:r>
           <w:rPr>
-            <w:rStyle w:val="Hyperlink"/>
+            <w:rStyle w:val="ae"/>
             <w:lang w:val="ru-RU"/>
           </w:rPr>
           <w:t>.</w:t>
         </w:r>
-        <w:proofErr w:type="spellStart"/>
         <w:r>
           <w:rPr>
-            <w:rStyle w:val="Hyperlink"/>
+            <w:rStyle w:val="ae"/>
           </w:rPr>
           <w:t>yandex</w:t>
         </w:r>
-        <w:proofErr w:type="spellEnd"/>
         <w:r>
           <w:rPr>
-            <w:rStyle w:val="Hyperlink"/>
+            <w:rStyle w:val="ae"/>
             <w:lang w:val="ru-RU"/>
           </w:rPr>
           <w:t>.</w:t>
         </w:r>
-        <w:proofErr w:type="spellStart"/>
         <w:r>
           <w:rPr>
-            <w:rStyle w:val="Hyperlink"/>
+            <w:rStyle w:val="ae"/>
           </w:rPr>
           <w:t>ru</w:t>
         </w:r>
-        <w:proofErr w:type="spellEnd"/>
         <w:r>
           <w:rPr>
-            <w:rStyle w:val="Hyperlink"/>
+            <w:rStyle w:val="ae"/>
             <w:lang w:val="ru-RU"/>
           </w:rPr>
           <w:t>/</w:t>
@@ -2679,27 +2004,13 @@
         <w:rPr>
           <w:lang w:val="ru-RU"/>
         </w:rPr>
-        <w:t xml:space="preserve"> - 1 месяц бесплатного использования</w:t>
-      </w:r>
-      <w:proofErr w:type="gramStart"/>
-      <w:r>
-        <w:rPr>
-          <w:lang w:val="ru-RU"/>
-        </w:rPr>
-        <w:t xml:space="preserve">) </w:t>
-      </w:r>
-      <w:r>
-        <w:rPr>
-          <w:lang w:val="ru-RU"/>
-        </w:rPr>
-        <w:t xml:space="preserve"> и</w:t>
-      </w:r>
-      <w:proofErr w:type="gramEnd"/>
-      <w:r>
-        <w:rPr>
-          <w:lang w:val="ru-RU"/>
-        </w:rPr>
-        <w:t>/или наличие «</w:t>
+        <w:t xml:space="preserve"> - 1 месяц бесплатного использования) </w:t>
+      </w:r>
+      <w:r>
+        <w:rPr>
+          <w:lang w:val="ru-RU"/>
+        </w:rPr>
+        <w:t xml:space="preserve"> и/или наличие «</w:t>
       </w:r>
       <w:r>
         <w:t>killer</w:t>
@@ -2728,7 +2039,7 @@
       </w:pPr>
     </w:p>
     <w:sectPr>
-      <w:footerReference w:type="default" r:id="rId9"/>
+      <w:footerReference w:type="default" r:id="rId8"/>
       <w:pgSz w:w="12240" w:h="15840"/>
       <w:pgMar w:top="1417" w:right="1417" w:bottom="1134" w:left="1417" w:header="567" w:footer="283" w:gutter="0"/>
       <w:cols w:space="708"/>
@@ -2739,7 +2050,7 @@
 </file>
 
 <file path=word/endnotes.xml><?xml version="1.0" encoding="utf-8"?>
-<w:endnotes xmlns:wpc="http://schemas.microsoft.com/office/word/2010/wordprocessingCanvas" xmlns:mc="http://schemas.openxmlformats.org/markup-compatibility/2006" xmlns:o="urn:schemas-microsoft-com:office:office" xmlns:r="http://schemas.openxmlformats.org/officeDocument/2006/relationships" xmlns:m="http://schemas.openxmlformats.org/officeDocument/2006/math" xmlns:v="urn:schemas-microsoft-com:vml" xmlns:wp14="http://schemas.microsoft.com/office/word/2010/wordprocessingDrawing" xmlns:wp="http://schemas.openxmlformats.org/drawingml/2006/wordprocessingDrawing" xmlns:w10="urn:schemas-microsoft-com:office:word" xmlns:w="http://schemas.openxmlformats.org/wordprocessingml/2006/main" xmlns:w14="http://schemas.microsoft.com/office/word/2010/wordml" xmlns:wpg="http://schemas.microsoft.com/office/word/2010/wordprocessingGroup" xmlns:wpi="http://schemas.microsoft.com/office/word/2010/wordprocessingInk" xmlns:wne="http://schemas.microsoft.com/office/word/2006/wordml" xmlns:wps="http://schemas.microsoft.com/office/word/2010/wordprocessingShape" mc:Ignorable="w14 wp14">
+<w:endnotes xmlns:wpc="http://schemas.microsoft.com/office/word/2010/wordprocessingCanvas" xmlns:cx="http://schemas.microsoft.com/office/drawing/2014/chartex" xmlns:cx1="http://schemas.microsoft.com/office/drawing/2015/9/8/chartex" xmlns:cx2="http://schemas.microsoft.com/office/drawing/2015/10/21/chartex" xmlns:cx3="http://schemas.microsoft.com/office/drawing/2016/5/9/chartex" xmlns:cx4="http://schemas.microsoft.com/office/drawing/2016/5/10/chartex" xmlns:cx5="http://schemas.microsoft.com/office/drawing/2016/5/11/chartex" xmlns:cx6="http://schemas.microsoft.com/office/drawing/2016/5/12/chartex" xmlns:cx7="http://schemas.microsoft.com/office/drawing/2016/5/13/chartex" xmlns:cx8="http://schemas.microsoft.com/office/drawing/2016/5/14/chartex" xmlns:mc="http://schemas.openxmlformats.org/markup-compatibility/2006" xmlns:aink="http://schemas.microsoft.com/office/drawing/2016/ink" xmlns:am3d="http://schemas.microsoft.com/office/drawing/2017/model3d" xmlns:o="urn:schemas-microsoft-com:office:office" xmlns:r="http://schemas.openxmlformats.org/officeDocument/2006/relationships" xmlns:m="http://schemas.openxmlformats.org/officeDocument/2006/math" xmlns:v="urn:schemas-microsoft-com:vml" xmlns:wp14="http://schemas.microsoft.com/office/word/2010/wordprocessingDrawing" xmlns:wp="http://schemas.openxmlformats.org/drawingml/2006/wordprocessingDrawing" xmlns:w10="urn:schemas-microsoft-com:office:word" xmlns:w="http://schemas.openxmlformats.org/wordprocessingml/2006/main" xmlns:w14="http://schemas.microsoft.com/office/word/2010/wordml" xmlns:w15="http://schemas.microsoft.com/office/word/2012/wordml" xmlns:w16cex="http://schemas.microsoft.com/office/word/2018/wordml/cex" xmlns:w16cid="http://schemas.microsoft.com/office/word/2016/wordml/cid" xmlns:w16="http://schemas.microsoft.com/office/word/2018/wordml" xmlns:w16sdtdh="http://schemas.microsoft.com/office/word/2020/wordml/sdtdatahash" xmlns:w16se="http://schemas.microsoft.com/office/word/2015/wordml/symex" xmlns:wpg="http://schemas.microsoft.com/office/word/2010/wordprocessingGroup" xmlns:wpi="http://schemas.microsoft.com/office/word/2010/wordprocessingInk" xmlns:wne="http://schemas.microsoft.com/office/word/2006/wordml" xmlns:wps="http://schemas.microsoft.com/office/word/2010/wordprocessingShape" mc:Ignorable="w14 w15 w16se w16cid w16 w16cex w16sdtdh wp14">
   <w:endnote w:type="separator" w:id="-1">
     <w:p>
       <w:pPr>
@@ -2764,10 +2075,10 @@
 </file>
 
 <file path=word/footer1.xml><?xml version="1.0" encoding="utf-8"?>
-<w:ftr xmlns:wpc="http://schemas.microsoft.com/office/word/2010/wordprocessingCanvas" xmlns:mc="http://schemas.openxmlformats.org/markup-compatibility/2006" xmlns:o="urn:schemas-microsoft-com:office:office" xmlns:r="http://schemas.openxmlformats.org/officeDocument/2006/relationships" xmlns:m="http://schemas.openxmlformats.org/officeDocument/2006/math" xmlns:v="urn:schemas-microsoft-com:vml" xmlns:wp14="http://schemas.microsoft.com/office/word/2010/wordprocessingDrawing" xmlns:wp="http://schemas.openxmlformats.org/drawingml/2006/wordprocessingDrawing" xmlns:w10="urn:schemas-microsoft-com:office:word" xmlns:w="http://schemas.openxmlformats.org/wordprocessingml/2006/main" xmlns:w14="http://schemas.microsoft.com/office/word/2010/wordml" xmlns:wpg="http://schemas.microsoft.com/office/word/2010/wordprocessingGroup" xmlns:wpi="http://schemas.microsoft.com/office/word/2010/wordprocessingInk" xmlns:wne="http://schemas.microsoft.com/office/word/2006/wordml" xmlns:wps="http://schemas.microsoft.com/office/word/2010/wordprocessingShape" mc:Ignorable="w14 wp14">
+<w:ftr xmlns:wpc="http://schemas.microsoft.com/office/word/2010/wordprocessingCanvas" xmlns:cx="http://schemas.microsoft.com/office/drawing/2014/chartex" xmlns:cx1="http://schemas.microsoft.com/office/drawing/2015/9/8/chartex" xmlns:cx2="http://schemas.microsoft.com/office/drawing/2015/10/21/chartex" xmlns:cx3="http://schemas.microsoft.com/office/drawing/2016/5/9/chartex" xmlns:cx4="http://schemas.microsoft.com/office/drawing/2016/5/10/chartex" xmlns:cx5="http://schemas.microsoft.com/office/drawing/2016/5/11/chartex" xmlns:cx6="http://schemas.microsoft.com/office/drawing/2016/5/12/chartex" xmlns:cx7="http://schemas.microsoft.com/office/drawing/2016/5/13/chartex" xmlns:cx8="http://schemas.microsoft.com/office/drawing/2016/5/14/chartex" xmlns:mc="http://schemas.openxmlformats.org/markup-compatibility/2006" xmlns:aink="http://schemas.microsoft.com/office/drawing/2016/ink" xmlns:am3d="http://schemas.microsoft.com/office/drawing/2017/model3d" xmlns:o="urn:schemas-microsoft-com:office:office" xmlns:r="http://schemas.openxmlformats.org/officeDocument/2006/relationships" xmlns:m="http://schemas.openxmlformats.org/officeDocument/2006/math" xmlns:v="urn:schemas-microsoft-com:vml" xmlns:wp14="http://schemas.microsoft.com/office/word/2010/wordprocessingDrawing" xmlns:wp="http://schemas.openxmlformats.org/drawingml/2006/wordprocessingDrawing" xmlns:w10="urn:schemas-microsoft-com:office:word" xmlns:w="http://schemas.openxmlformats.org/wordprocessingml/2006/main" xmlns:w14="http://schemas.microsoft.com/office/word/2010/wordml" xmlns:w15="http://schemas.microsoft.com/office/word/2012/wordml" xmlns:w16cex="http://schemas.microsoft.com/office/word/2018/wordml/cex" xmlns:w16cid="http://schemas.microsoft.com/office/word/2016/wordml/cid" xmlns:w16="http://schemas.microsoft.com/office/word/2018/wordml" xmlns:w16sdtdh="http://schemas.microsoft.com/office/word/2020/wordml/sdtdatahash" xmlns:w16se="http://schemas.microsoft.com/office/word/2015/wordml/symex" xmlns:wpg="http://schemas.microsoft.com/office/word/2010/wordprocessingGroup" xmlns:wpi="http://schemas.microsoft.com/office/word/2010/wordprocessingInk" xmlns:wne="http://schemas.microsoft.com/office/word/2006/wordml" xmlns:wps="http://schemas.microsoft.com/office/word/2010/wordprocessingShape" mc:Ignorable="w14 w15 w16se w16cid w16 w16cex w16sdtdh wp14">
   <w:p>
     <w:pPr>
-      <w:pStyle w:val="Footer"/>
+      <w:pStyle w:val="a7"/>
       <w:tabs>
         <w:tab w:val="clear" w:pos="4703"/>
         <w:tab w:val="clear" w:pos="9406"/>
@@ -2780,7 +2091,7 @@
         <w:noProof/>
       </w:rPr>
       <w:drawing>
-        <wp:inline distT="0" distB="0" distL="0" distR="0" wp14:anchorId="0AE93E52" wp14:editId="3108860A">
+        <wp:inline distT="0" distB="0" distL="0" distR="0" wp14:anchorId="6D37FD82" wp14:editId="18054423">
           <wp:extent cx="7200000" cy="495920"/>
           <wp:effectExtent l="0" t="0" r="0" b="0"/>
           <wp:docPr id="3" name="Picture 3"/>
@@ -2851,7 +2162,7 @@
 </file>
 
 <file path=word/footnotes.xml><?xml version="1.0" encoding="utf-8"?>
-<w:footnotes xmlns:wpc="http://schemas.microsoft.com/office/word/2010/wordprocessingCanvas" xmlns:mc="http://schemas.openxmlformats.org/markup-compatibility/2006" xmlns:o="urn:schemas-microsoft-com:office:office" xmlns:r="http://schemas.openxmlformats.org/officeDocument/2006/relationships" xmlns:m="http://schemas.openxmlformats.org/officeDocument/2006/math" xmlns:v="urn:schemas-microsoft-com:vml" xmlns:wp14="http://schemas.microsoft.com/office/word/2010/wordprocessingDrawing" xmlns:wp="http://schemas.openxmlformats.org/drawingml/2006/wordprocessingDrawing" xmlns:w10="urn:schemas-microsoft-com:office:word" xmlns:w="http://schemas.openxmlformats.org/wordprocessingml/2006/main" xmlns:w14="http://schemas.microsoft.com/office/word/2010/wordml" xmlns:wpg="http://schemas.microsoft.com/office/word/2010/wordprocessingGroup" xmlns:wpi="http://schemas.microsoft.com/office/word/2010/wordprocessingInk" xmlns:wne="http://schemas.microsoft.com/office/word/2006/wordml" xmlns:wps="http://schemas.microsoft.com/office/word/2010/wordprocessingShape" mc:Ignorable="w14 wp14">
+<w:footnotes xmlns:wpc="http://schemas.microsoft.com/office/word/2010/wordprocessingCanvas" xmlns:cx="http://schemas.microsoft.com/office/drawing/2014/chartex" xmlns:cx1="http://schemas.microsoft.com/office/drawing/2015/9/8/chartex" xmlns:cx2="http://schemas.microsoft.com/office/drawing/2015/10/21/chartex" xmlns:cx3="http://schemas.microsoft.com/office/drawing/2016/5/9/chartex" xmlns:cx4="http://schemas.microsoft.com/office/drawing/2016/5/10/chartex" xmlns:cx5="http://schemas.microsoft.com/office/drawing/2016/5/11/chartex" xmlns:cx6="http://schemas.microsoft.com/office/drawing/2016/5/12/chartex" xmlns:cx7="http://schemas.microsoft.com/office/drawing/2016/5/13/chartex" xmlns:cx8="http://schemas.microsoft.com/office/drawing/2016/5/14/chartex" xmlns:mc="http://schemas.openxmlformats.org/markup-compatibility/2006" xmlns:aink="http://schemas.microsoft.com/office/drawing/2016/ink" xmlns:am3d="http://schemas.microsoft.com/office/drawing/2017/model3d" xmlns:o="urn:schemas-microsoft-com:office:office" xmlns:r="http://schemas.openxmlformats.org/officeDocument/2006/relationships" xmlns:m="http://schemas.openxmlformats.org/officeDocument/2006/math" xmlns:v="urn:schemas-microsoft-com:vml" xmlns:wp14="http://schemas.microsoft.com/office/word/2010/wordprocessingDrawing" xmlns:wp="http://schemas.openxmlformats.org/drawingml/2006/wordprocessingDrawing" xmlns:w10="urn:schemas-microsoft-com:office:word" xmlns:w="http://schemas.openxmlformats.org/wordprocessingml/2006/main" xmlns:w14="http://schemas.microsoft.com/office/word/2010/wordml" xmlns:w15="http://schemas.microsoft.com/office/word/2012/wordml" xmlns:w16cex="http://schemas.microsoft.com/office/word/2018/wordml/cex" xmlns:w16cid="http://schemas.microsoft.com/office/word/2016/wordml/cid" xmlns:w16="http://schemas.microsoft.com/office/word/2018/wordml" xmlns:w16sdtdh="http://schemas.microsoft.com/office/word/2020/wordml/sdtdatahash" xmlns:w16se="http://schemas.microsoft.com/office/word/2015/wordml/symex" xmlns:wpg="http://schemas.microsoft.com/office/word/2010/wordprocessingGroup" xmlns:wpi="http://schemas.microsoft.com/office/word/2010/wordprocessingInk" xmlns:wne="http://schemas.microsoft.com/office/word/2006/wordml" xmlns:wps="http://schemas.microsoft.com/office/word/2010/wordprocessingShape" mc:Ignorable="w14 w15 w16se w16cid w16 w16cex w16sdtdh wp14">
   <w:footnote w:type="separator" w:id="-1">
     <w:p>
       <w:pPr>
@@ -2876,8 +2187,8 @@
 </file>
 
 <file path=word/numbering.xml><?xml version="1.0" encoding="utf-8"?>
-<w:numbering xmlns:wpc="http://schemas.microsoft.com/office/word/2010/wordprocessingCanvas" xmlns:mc="http://schemas.openxmlformats.org/markup-compatibility/2006" xmlns:o="urn:schemas-microsoft-com:office:office" xmlns:r="http://schemas.openxmlformats.org/officeDocument/2006/relationships" xmlns:m="http://schemas.openxmlformats.org/officeDocument/2006/math" xmlns:v="urn:schemas-microsoft-com:vml" xmlns:wp14="http://schemas.microsoft.com/office/word/2010/wordprocessingDrawing" xmlns:wp="http://schemas.openxmlformats.org/drawingml/2006/wordprocessingDrawing" xmlns:w10="urn:schemas-microsoft-com:office:word" xmlns:w="http://schemas.openxmlformats.org/wordprocessingml/2006/main" xmlns:w14="http://schemas.microsoft.com/office/word/2010/wordml" xmlns:wpg="http://schemas.microsoft.com/office/word/2010/wordprocessingGroup" xmlns:wpi="http://schemas.microsoft.com/office/word/2010/wordprocessingInk" xmlns:wne="http://schemas.microsoft.com/office/word/2006/wordml" xmlns:wps="http://schemas.microsoft.com/office/word/2010/wordprocessingShape" mc:Ignorable="w14 wp14">
-  <w:abstractNum w:abstractNumId="0">
+<w:numbering xmlns:wpc="http://schemas.microsoft.com/office/word/2010/wordprocessingCanvas" xmlns:cx="http://schemas.microsoft.com/office/drawing/2014/chartex" xmlns:cx1="http://schemas.microsoft.com/office/drawing/2015/9/8/chartex" xmlns:cx2="http://schemas.microsoft.com/office/drawing/2015/10/21/chartex" xmlns:cx3="http://schemas.microsoft.com/office/drawing/2016/5/9/chartex" xmlns:cx4="http://schemas.microsoft.com/office/drawing/2016/5/10/chartex" xmlns:cx5="http://schemas.microsoft.com/office/drawing/2016/5/11/chartex" xmlns:cx6="http://schemas.microsoft.com/office/drawing/2016/5/12/chartex" xmlns:cx7="http://schemas.microsoft.com/office/drawing/2016/5/13/chartex" xmlns:cx8="http://schemas.microsoft.com/office/drawing/2016/5/14/chartex" xmlns:mc="http://schemas.openxmlformats.org/markup-compatibility/2006" xmlns:aink="http://schemas.microsoft.com/office/drawing/2016/ink" xmlns:am3d="http://schemas.microsoft.com/office/drawing/2017/model3d" xmlns:o="urn:schemas-microsoft-com:office:office" xmlns:r="http://schemas.openxmlformats.org/officeDocument/2006/relationships" xmlns:m="http://schemas.openxmlformats.org/officeDocument/2006/math" xmlns:v="urn:schemas-microsoft-com:vml" xmlns:wp14="http://schemas.microsoft.com/office/word/2010/wordprocessingDrawing" xmlns:wp="http://schemas.openxmlformats.org/drawingml/2006/wordprocessingDrawing" xmlns:w10="urn:schemas-microsoft-com:office:word" xmlns:w="http://schemas.openxmlformats.org/wordprocessingml/2006/main" xmlns:w14="http://schemas.microsoft.com/office/word/2010/wordml" xmlns:w15="http://schemas.microsoft.com/office/word/2012/wordml" xmlns:w16cex="http://schemas.microsoft.com/office/word/2018/wordml/cex" xmlns:w16cid="http://schemas.microsoft.com/office/word/2016/wordml/cid" xmlns:w16="http://schemas.microsoft.com/office/word/2018/wordml" xmlns:w16sdtdh="http://schemas.microsoft.com/office/word/2020/wordml/sdtdatahash" xmlns:w16se="http://schemas.microsoft.com/office/word/2015/wordml/symex" xmlns:wpg="http://schemas.microsoft.com/office/word/2010/wordprocessingGroup" xmlns:wpi="http://schemas.microsoft.com/office/word/2010/wordprocessingInk" xmlns:wne="http://schemas.microsoft.com/office/word/2006/wordml" xmlns:wps="http://schemas.microsoft.com/office/word/2010/wordprocessingShape" mc:Ignorable="w14 w15 w16se w16cid w16 w16cex w16sdtdh wp14">
+  <w:abstractNum w:abstractNumId="0" w15:restartNumberingAfterBreak="0">
     <w:nsid w:val="1B2D4E22"/>
     <w:multiLevelType w:val="hybridMultilevel"/>
     <w:tmpl w:val="8070D788"/>
@@ -2990,7 +2301,7 @@
       </w:rPr>
     </w:lvl>
   </w:abstractNum>
-  <w:abstractNum w:abstractNumId="1">
+  <w:abstractNum w:abstractNumId="1" w15:restartNumberingAfterBreak="0">
     <w:nsid w:val="1EC226FD"/>
     <w:multiLevelType w:val="hybridMultilevel"/>
     <w:tmpl w:val="07EAF872"/>
@@ -3103,7 +2414,7 @@
       </w:rPr>
     </w:lvl>
   </w:abstractNum>
-  <w:abstractNum w:abstractNumId="2">
+  <w:abstractNum w:abstractNumId="2" w15:restartNumberingAfterBreak="0">
     <w:nsid w:val="1F676917"/>
     <w:multiLevelType w:val="hybridMultilevel"/>
     <w:tmpl w:val="CF883018"/>
@@ -3216,7 +2527,7 @@
       </w:rPr>
     </w:lvl>
   </w:abstractNum>
-  <w:abstractNum w:abstractNumId="3">
+  <w:abstractNum w:abstractNumId="3" w15:restartNumberingAfterBreak="0">
     <w:nsid w:val="214F0049"/>
     <w:multiLevelType w:val="hybridMultilevel"/>
     <w:tmpl w:val="1CCACD48"/>
@@ -3329,7 +2640,7 @@
       </w:rPr>
     </w:lvl>
   </w:abstractNum>
-  <w:abstractNum w:abstractNumId="4">
+  <w:abstractNum w:abstractNumId="4" w15:restartNumberingAfterBreak="0">
     <w:nsid w:val="227345F9"/>
     <w:multiLevelType w:val="hybridMultilevel"/>
     <w:tmpl w:val="47D05524"/>
@@ -3442,7 +2753,7 @@
       </w:rPr>
     </w:lvl>
   </w:abstractNum>
-  <w:abstractNum w:abstractNumId="5">
+  <w:abstractNum w:abstractNumId="5" w15:restartNumberingAfterBreak="0">
     <w:nsid w:val="2BE0727F"/>
     <w:multiLevelType w:val="hybridMultilevel"/>
     <w:tmpl w:val="99FE11FC"/>
@@ -3555,7 +2866,7 @@
       </w:rPr>
     </w:lvl>
   </w:abstractNum>
-  <w:abstractNum w:abstractNumId="6">
+  <w:abstractNum w:abstractNumId="6" w15:restartNumberingAfterBreak="0">
     <w:nsid w:val="32396CA6"/>
     <w:multiLevelType w:val="hybridMultilevel"/>
     <w:tmpl w:val="B1824962"/>
@@ -3644,7 +2955,7 @@
       </w:pPr>
     </w:lvl>
   </w:abstractNum>
-  <w:abstractNum w:abstractNumId="7">
+  <w:abstractNum w:abstractNumId="7" w15:restartNumberingAfterBreak="0">
     <w:nsid w:val="3C554F03"/>
     <w:multiLevelType w:val="hybridMultilevel"/>
     <w:tmpl w:val="E7A68436"/>
@@ -3757,7 +3068,7 @@
       </w:rPr>
     </w:lvl>
   </w:abstractNum>
-  <w:abstractNum w:abstractNumId="8">
+  <w:abstractNum w:abstractNumId="8" w15:restartNumberingAfterBreak="0">
     <w:nsid w:val="3D996914"/>
     <w:multiLevelType w:val="hybridMultilevel"/>
     <w:tmpl w:val="F0F69136"/>
@@ -3870,7 +3181,7 @@
       </w:rPr>
     </w:lvl>
   </w:abstractNum>
-  <w:abstractNum w:abstractNumId="9">
+  <w:abstractNum w:abstractNumId="9" w15:restartNumberingAfterBreak="0">
     <w:nsid w:val="3F63732D"/>
     <w:multiLevelType w:val="hybridMultilevel"/>
     <w:tmpl w:val="C2E20016"/>
@@ -3983,7 +3294,7 @@
       </w:rPr>
     </w:lvl>
   </w:abstractNum>
-  <w:abstractNum w:abstractNumId="10">
+  <w:abstractNum w:abstractNumId="10" w15:restartNumberingAfterBreak="0">
     <w:nsid w:val="461E2281"/>
     <w:multiLevelType w:val="hybridMultilevel"/>
     <w:tmpl w:val="FE826520"/>
@@ -4096,7 +3407,7 @@
       </w:rPr>
     </w:lvl>
   </w:abstractNum>
-  <w:abstractNum w:abstractNumId="11">
+  <w:abstractNum w:abstractNumId="11" w15:restartNumberingAfterBreak="0">
     <w:nsid w:val="5F1B4AFF"/>
     <w:multiLevelType w:val="hybridMultilevel"/>
     <w:tmpl w:val="CE04F6EA"/>
@@ -4209,7 +3520,7 @@
       </w:rPr>
     </w:lvl>
   </w:abstractNum>
-  <w:abstractNum w:abstractNumId="12">
+  <w:abstractNum w:abstractNumId="12" w15:restartNumberingAfterBreak="0">
     <w:nsid w:val="5F7B4858"/>
     <w:multiLevelType w:val="hybridMultilevel"/>
     <w:tmpl w:val="44746CE0"/>
@@ -4322,7 +3633,7 @@
       </w:rPr>
     </w:lvl>
   </w:abstractNum>
-  <w:abstractNum w:abstractNumId="13">
+  <w:abstractNum w:abstractNumId="13" w15:restartNumberingAfterBreak="0">
     <w:nsid w:val="60055FC6"/>
     <w:multiLevelType w:val="hybridMultilevel"/>
     <w:tmpl w:val="D9B6DE5E"/>
@@ -4435,7 +3746,7 @@
       </w:rPr>
     </w:lvl>
   </w:abstractNum>
-  <w:abstractNum w:abstractNumId="14">
+  <w:abstractNum w:abstractNumId="14" w15:restartNumberingAfterBreak="0">
     <w:nsid w:val="655654EB"/>
     <w:multiLevelType w:val="hybridMultilevel"/>
     <w:tmpl w:val="F370CB1A"/>
@@ -4548,7 +3859,7 @@
       </w:rPr>
     </w:lvl>
   </w:abstractNum>
-  <w:abstractNum w:abstractNumId="15">
+  <w:abstractNum w:abstractNumId="15" w15:restartNumberingAfterBreak="0">
     <w:nsid w:val="675B5E0E"/>
     <w:multiLevelType w:val="hybridMultilevel"/>
     <w:tmpl w:val="49465066"/>
@@ -4660,7 +3971,7 @@
       </w:rPr>
     </w:lvl>
   </w:abstractNum>
-  <w:abstractNum w:abstractNumId="16">
+  <w:abstractNum w:abstractNumId="16" w15:restartNumberingAfterBreak="0">
     <w:nsid w:val="6B3B08F1"/>
     <w:multiLevelType w:val="hybridMultilevel"/>
     <w:tmpl w:val="E6481E16"/>
@@ -4831,7 +4142,7 @@
 </file>
 
 <file path=word/styles.xml><?xml version="1.0" encoding="utf-8"?>
-<w:styles xmlns:mc="http://schemas.openxmlformats.org/markup-compatibility/2006" xmlns:r="http://schemas.openxmlformats.org/officeDocument/2006/relationships" xmlns:w="http://schemas.openxmlformats.org/wordprocessingml/2006/main" xmlns:w14="http://schemas.microsoft.com/office/word/2010/wordml" mc:Ignorable="w14">
+<w:styles xmlns:mc="http://schemas.openxmlformats.org/markup-compatibility/2006" xmlns:r="http://schemas.openxmlformats.org/officeDocument/2006/relationships" xmlns:w="http://schemas.openxmlformats.org/wordprocessingml/2006/main" xmlns:w14="http://schemas.microsoft.com/office/word/2010/wordml" xmlns:w15="http://schemas.microsoft.com/office/word/2012/wordml" xmlns:w16cex="http://schemas.microsoft.com/office/word/2018/wordml/cex" xmlns:w16cid="http://schemas.microsoft.com/office/word/2016/wordml/cid" xmlns:w16="http://schemas.microsoft.com/office/word/2018/wordml" xmlns:w16sdtdh="http://schemas.microsoft.com/office/word/2020/wordml/sdtdatahash" xmlns:w16se="http://schemas.microsoft.com/office/word/2015/wordml/symex" mc:Ignorable="w14 w15 w16se w16cid w16 w16cex w16sdtdh">
   <w:docDefaults>
     <w:rPrDefault>
       <w:rPr>
@@ -4847,146 +4158,385 @@
       </w:pPr>
     </w:pPrDefault>
   </w:docDefaults>
-  <w:latentStyles w:defLockedState="0" w:defUIPriority="99" w:defSemiHidden="1" w:defUnhideWhenUsed="1" w:defQFormat="0" w:count="267">
-    <w:lsdException w:name="Normal" w:semiHidden="0" w:uiPriority="0" w:unhideWhenUsed="0" w:qFormat="1"/>
-    <w:lsdException w:name="heading 1" w:semiHidden="0" w:uiPriority="9" w:unhideWhenUsed="0" w:qFormat="1"/>
-    <w:lsdException w:name="heading 2" w:uiPriority="9" w:qFormat="1"/>
-    <w:lsdException w:name="heading 3" w:uiPriority="9" w:qFormat="1"/>
-    <w:lsdException w:name="heading 4" w:uiPriority="9" w:qFormat="1"/>
-    <w:lsdException w:name="heading 5" w:uiPriority="9" w:qFormat="1"/>
-    <w:lsdException w:name="heading 6" w:uiPriority="9" w:qFormat="1"/>
-    <w:lsdException w:name="heading 7" w:uiPriority="9" w:qFormat="1"/>
-    <w:lsdException w:name="heading 8" w:uiPriority="9" w:qFormat="1"/>
-    <w:lsdException w:name="heading 9" w:uiPriority="9" w:qFormat="1"/>
-    <w:lsdException w:name="toc 1" w:uiPriority="39"/>
-    <w:lsdException w:name="toc 2" w:uiPriority="39"/>
-    <w:lsdException w:name="toc 3" w:uiPriority="39"/>
-    <w:lsdException w:name="toc 4" w:uiPriority="39"/>
-    <w:lsdException w:name="toc 5" w:uiPriority="39"/>
-    <w:lsdException w:name="toc 6" w:uiPriority="39"/>
-    <w:lsdException w:name="toc 7" w:uiPriority="39"/>
-    <w:lsdException w:name="toc 8" w:uiPriority="39"/>
-    <w:lsdException w:name="toc 9" w:uiPriority="39"/>
-    <w:lsdException w:name="caption" w:uiPriority="35" w:qFormat="1"/>
-    <w:lsdException w:name="Title" w:semiHidden="0" w:uiPriority="10" w:unhideWhenUsed="0" w:qFormat="1"/>
-    <w:lsdException w:name="Default Paragraph Font" w:uiPriority="1"/>
-    <w:lsdException w:name="Subtitle" w:semiHidden="0" w:uiPriority="11" w:unhideWhenUsed="0" w:qFormat="1"/>
-    <w:lsdException w:name="Strong" w:semiHidden="0" w:uiPriority="22" w:unhideWhenUsed="0" w:qFormat="1"/>
-    <w:lsdException w:name="Emphasis" w:semiHidden="0" w:uiPriority="20" w:unhideWhenUsed="0" w:qFormat="1"/>
-    <w:lsdException w:name="Table Grid" w:semiHidden="0" w:uiPriority="59" w:unhideWhenUsed="0"/>
-    <w:lsdException w:name="Placeholder Text" w:unhideWhenUsed="0"/>
-    <w:lsdException w:name="No Spacing" w:semiHidden="0" w:uiPriority="1" w:unhideWhenUsed="0" w:qFormat="1"/>
-    <w:lsdException w:name="Light Shading" w:semiHidden="0" w:uiPriority="60" w:unhideWhenUsed="0"/>
-    <w:lsdException w:name="Light List" w:semiHidden="0" w:uiPriority="61" w:unhideWhenUsed="0"/>
-    <w:lsdException w:name="Light Grid" w:semiHidden="0" w:uiPriority="62" w:unhideWhenUsed="0"/>
-    <w:lsdException w:name="Medium Shading 1" w:semiHidden="0" w:uiPriority="63" w:unhideWhenUsed="0"/>
-    <w:lsdException w:name="Medium Shading 2" w:semiHidden="0" w:uiPriority="64" w:unhideWhenUsed="0"/>
-    <w:lsdException w:name="Medium List 1" w:semiHidden="0" w:uiPriority="65" w:unhideWhenUsed="0"/>
-    <w:lsdException w:name="Medium List 2" w:semiHidden="0" w:uiPriority="66" w:unhideWhenUsed="0"/>
-    <w:lsdException w:name="Medium Grid 1" w:semiHidden="0" w:uiPriority="67" w:unhideWhenUsed="0"/>
-    <w:lsdException w:name="Medium Grid 2" w:semiHidden="0" w:uiPriority="68" w:unhideWhenUsed="0"/>
-    <w:lsdException w:name="Medium Grid 3" w:semiHidden="0" w:uiPriority="69" w:unhideWhenUsed="0"/>
-    <w:lsdException w:name="Dark List" w:semiHidden="0" w:uiPriority="70" w:unhideWhenUsed="0"/>
-    <w:lsdException w:name="Colorful Shading" w:semiHidden="0" w:uiPriority="71" w:unhideWhenUsed="0"/>
-    <w:lsdException w:name="Colorful List" w:semiHidden="0" w:uiPriority="72" w:unhideWhenUsed="0"/>
-    <w:lsdException w:name="Colorful Grid" w:semiHidden="0" w:uiPriority="73" w:unhideWhenUsed="0"/>
-    <w:lsdException w:name="Light Shading Accent 1" w:semiHidden="0" w:uiPriority="60" w:unhideWhenUsed="0"/>
-    <w:lsdException w:name="Light List Accent 1" w:semiHidden="0" w:uiPriority="61" w:unhideWhenUsed="0"/>
-    <w:lsdException w:name="Light Grid Accent 1" w:semiHidden="0" w:uiPriority="62" w:unhideWhenUsed="0"/>
-    <w:lsdException w:name="Medium Shading 1 Accent 1" w:semiHidden="0" w:uiPriority="63" w:unhideWhenUsed="0"/>
-    <w:lsdException w:name="Medium Shading 2 Accent 1" w:semiHidden="0" w:uiPriority="64" w:unhideWhenUsed="0"/>
-    <w:lsdException w:name="Medium List 1 Accent 1" w:semiHidden="0" w:uiPriority="65" w:unhideWhenUsed="0"/>
-    <w:lsdException w:name="Revision" w:unhideWhenUsed="0"/>
-    <w:lsdException w:name="List Paragraph" w:semiHidden="0" w:uiPriority="34" w:unhideWhenUsed="0" w:qFormat="1"/>
-    <w:lsdException w:name="Quote" w:semiHidden="0" w:uiPriority="29" w:unhideWhenUsed="0" w:qFormat="1"/>
-    <w:lsdException w:name="Intense Quote" w:semiHidden="0" w:uiPriority="30" w:unhideWhenUsed="0" w:qFormat="1"/>
-    <w:lsdException w:name="Medium List 2 Accent 1" w:semiHidden="0" w:uiPriority="66" w:unhideWhenUsed="0"/>
-    <w:lsdException w:name="Medium Grid 1 Accent 1" w:semiHidden="0" w:uiPriority="67" w:unhideWhenUsed="0"/>
-    <w:lsdException w:name="Medium Grid 2 Accent 1" w:semiHidden="0" w:uiPriority="68" w:unhideWhenUsed="0"/>
-    <w:lsdException w:name="Medium Grid 3 Accent 1" w:semiHidden="0" w:uiPriority="69" w:unhideWhenUsed="0"/>
-    <w:lsdException w:name="Dark List Accent 1" w:semiHidden="0" w:uiPriority="70" w:unhideWhenUsed="0"/>
-    <w:lsdException w:name="Colorful Shading Accent 1" w:semiHidden="0" w:uiPriority="71" w:unhideWhenUsed="0"/>
-    <w:lsdException w:name="Colorful List Accent 1" w:semiHidden="0" w:uiPriority="72" w:unhideWhenUsed="0"/>
-    <w:lsdException w:name="Colorful Grid Accent 1" w:semiHidden="0" w:uiPriority="73" w:unhideWhenUsed="0"/>
-    <w:lsdException w:name="Light Shading Accent 2" w:semiHidden="0" w:uiPriority="60" w:unhideWhenUsed="0"/>
-    <w:lsdException w:name="Light List Accent 2" w:semiHidden="0" w:uiPriority="61" w:unhideWhenUsed="0"/>
-    <w:lsdException w:name="Light Grid Accent 2" w:semiHidden="0" w:uiPriority="62" w:unhideWhenUsed="0"/>
-    <w:lsdException w:name="Medium Shading 1 Accent 2" w:semiHidden="0" w:uiPriority="63" w:unhideWhenUsed="0"/>
-    <w:lsdException w:name="Medium Shading 2 Accent 2" w:semiHidden="0" w:uiPriority="64" w:unhideWhenUsed="0"/>
-    <w:lsdException w:name="Medium List 1 Accent 2" w:semiHidden="0" w:uiPriority="65" w:unhideWhenUsed="0"/>
-    <w:lsdException w:name="Medium List 2 Accent 2" w:semiHidden="0" w:uiPriority="66" w:unhideWhenUsed="0"/>
-    <w:lsdException w:name="Medium Grid 1 Accent 2" w:semiHidden="0" w:uiPriority="67" w:unhideWhenUsed="0"/>
-    <w:lsdException w:name="Medium Grid 2 Accent 2" w:semiHidden="0" w:uiPriority="68" w:unhideWhenUsed="0"/>
-    <w:lsdException w:name="Medium Grid 3 Accent 2" w:semiHidden="0" w:uiPriority="69" w:unhideWhenUsed="0"/>
-    <w:lsdException w:name="Dark List Accent 2" w:semiHidden="0" w:uiPriority="70" w:unhideWhenUsed="0"/>
-    <w:lsdException w:name="Colorful Shading Accent 2" w:semiHidden="0" w:uiPriority="71" w:unhideWhenUsed="0"/>
-    <w:lsdException w:name="Colorful List Accent 2" w:semiHidden="0" w:uiPriority="72" w:unhideWhenUsed="0"/>
-    <w:lsdException w:name="Colorful Grid Accent 2" w:semiHidden="0" w:uiPriority="73" w:unhideWhenUsed="0"/>
-    <w:lsdException w:name="Light Shading Accent 3" w:semiHidden="0" w:uiPriority="60" w:unhideWhenUsed="0"/>
-    <w:lsdException w:name="Light List Accent 3" w:semiHidden="0" w:uiPriority="61" w:unhideWhenUsed="0"/>
-    <w:lsdException w:name="Light Grid Accent 3" w:semiHidden="0" w:uiPriority="62" w:unhideWhenUsed="0"/>
-    <w:lsdException w:name="Medium Shading 1 Accent 3" w:semiHidden="0" w:uiPriority="63" w:unhideWhenUsed="0"/>
-    <w:lsdException w:name="Medium Shading 2 Accent 3" w:semiHidden="0" w:uiPriority="64" w:unhideWhenUsed="0"/>
-    <w:lsdException w:name="Medium List 1 Accent 3" w:semiHidden="0" w:uiPriority="65" w:unhideWhenUsed="0"/>
-    <w:lsdException w:name="Medium List 2 Accent 3" w:semiHidden="0" w:uiPriority="66" w:unhideWhenUsed="0"/>
-    <w:lsdException w:name="Medium Grid 1 Accent 3" w:semiHidden="0" w:uiPriority="67" w:unhideWhenUsed="0"/>
-    <w:lsdException w:name="Medium Grid 2 Accent 3" w:semiHidden="0" w:uiPriority="68" w:unhideWhenUsed="0"/>
-    <w:lsdException w:name="Medium Grid 3 Accent 3" w:semiHidden="0" w:uiPriority="69" w:unhideWhenUsed="0"/>
-    <w:lsdException w:name="Dark List Accent 3" w:semiHidden="0" w:uiPriority="70" w:unhideWhenUsed="0"/>
-    <w:lsdException w:name="Colorful Shading Accent 3" w:semiHidden="0" w:uiPriority="71" w:unhideWhenUsed="0"/>
-    <w:lsdException w:name="Colorful List Accent 3" w:semiHidden="0" w:uiPriority="72" w:unhideWhenUsed="0"/>
-    <w:lsdException w:name="Colorful Grid Accent 3" w:semiHidden="0" w:uiPriority="73" w:unhideWhenUsed="0"/>
-    <w:lsdException w:name="Light Shading Accent 4" w:semiHidden="0" w:uiPriority="60" w:unhideWhenUsed="0"/>
-    <w:lsdException w:name="Light List Accent 4" w:semiHidden="0" w:uiPriority="61" w:unhideWhenUsed="0"/>
-    <w:lsdException w:name="Light Grid Accent 4" w:semiHidden="0" w:uiPriority="62" w:unhideWhenUsed="0"/>
-    <w:lsdException w:name="Medium Shading 1 Accent 4" w:semiHidden="0" w:uiPriority="63" w:unhideWhenUsed="0"/>
-    <w:lsdException w:name="Medium Shading 2 Accent 4" w:semiHidden="0" w:uiPriority="64" w:unhideWhenUsed="0"/>
-    <w:lsdException w:name="Medium List 1 Accent 4" w:semiHidden="0" w:uiPriority="65" w:unhideWhenUsed="0"/>
-    <w:lsdException w:name="Medium List 2 Accent 4" w:semiHidden="0" w:uiPriority="66" w:unhideWhenUsed="0"/>
-    <w:lsdException w:name="Medium Grid 1 Accent 4" w:semiHidden="0" w:uiPriority="67" w:unhideWhenUsed="0"/>
-    <w:lsdException w:name="Medium Grid 2 Accent 4" w:semiHidden="0" w:uiPriority="68" w:unhideWhenUsed="0"/>
-    <w:lsdException w:name="Medium Grid 3 Accent 4" w:semiHidden="0" w:uiPriority="69" w:unhideWhenUsed="0"/>
-    <w:lsdException w:name="Dark List Accent 4" w:semiHidden="0" w:uiPriority="70" w:unhideWhenUsed="0"/>
-    <w:lsdException w:name="Colorful Shading Accent 4" w:semiHidden="0" w:uiPriority="71" w:unhideWhenUsed="0"/>
-    <w:lsdException w:name="Colorful List Accent 4" w:semiHidden="0" w:uiPriority="72" w:unhideWhenUsed="0"/>
-    <w:lsdException w:name="Colorful Grid Accent 4" w:semiHidden="0" w:uiPriority="73" w:unhideWhenUsed="0"/>
-    <w:lsdException w:name="Light Shading Accent 5" w:semiHidden="0" w:uiPriority="60" w:unhideWhenUsed="0"/>
-    <w:lsdException w:name="Light List Accent 5" w:semiHidden="0" w:uiPriority="61" w:unhideWhenUsed="0"/>
-    <w:lsdException w:name="Light Grid Accent 5" w:semiHidden="0" w:uiPriority="62" w:unhideWhenUsed="0"/>
-    <w:lsdException w:name="Medium Shading 1 Accent 5" w:semiHidden="0" w:uiPriority="63" w:unhideWhenUsed="0"/>
-    <w:lsdException w:name="Medium Shading 2 Accent 5" w:semiHidden="0" w:uiPriority="64" w:unhideWhenUsed="0"/>
-    <w:lsdException w:name="Medium List 1 Accent 5" w:semiHidden="0" w:uiPriority="65" w:unhideWhenUsed="0"/>
-    <w:lsdException w:name="Medium List 2 Accent 5" w:semiHidden="0" w:uiPriority="66" w:unhideWhenUsed="0"/>
-    <w:lsdException w:name="Medium Grid 1 Accent 5" w:semiHidden="0" w:uiPriority="67" w:unhideWhenUsed="0"/>
-    <w:lsdException w:name="Medium Grid 2 Accent 5" w:semiHidden="0" w:uiPriority="68" w:unhideWhenUsed="0"/>
-    <w:lsdException w:name="Medium Grid 3 Accent 5" w:semiHidden="0" w:uiPriority="69" w:unhideWhenUsed="0"/>
-    <w:lsdException w:name="Dark List Accent 5" w:semiHidden="0" w:uiPriority="70" w:unhideWhenUsed="0"/>
-    <w:lsdException w:name="Colorful Shading Accent 5" w:semiHidden="0" w:uiPriority="71" w:unhideWhenUsed="0"/>
-    <w:lsdException w:name="Colorful List Accent 5" w:semiHidden="0" w:uiPriority="72" w:unhideWhenUsed="0"/>
-    <w:lsdException w:name="Colorful Grid Accent 5" w:semiHidden="0" w:uiPriority="73" w:unhideWhenUsed="0"/>
-    <w:lsdException w:name="Light Shading Accent 6" w:semiHidden="0" w:uiPriority="60" w:unhideWhenUsed="0"/>
-    <w:lsdException w:name="Light List Accent 6" w:semiHidden="0" w:uiPriority="61" w:unhideWhenUsed="0"/>
-    <w:lsdException w:name="Light Grid Accent 6" w:semiHidden="0" w:uiPriority="62" w:unhideWhenUsed="0"/>
-    <w:lsdException w:name="Medium Shading 1 Accent 6" w:semiHidden="0" w:uiPriority="63" w:unhideWhenUsed="0"/>
-    <w:lsdException w:name="Medium Shading 2 Accent 6" w:semiHidden="0" w:uiPriority="64" w:unhideWhenUsed="0"/>
-    <w:lsdException w:name="Medium List 1 Accent 6" w:semiHidden="0" w:uiPriority="65" w:unhideWhenUsed="0"/>
-    <w:lsdException w:name="Medium List 2 Accent 6" w:semiHidden="0" w:uiPriority="66" w:unhideWhenUsed="0"/>
-    <w:lsdException w:name="Medium Grid 1 Accent 6" w:semiHidden="0" w:uiPriority="67" w:unhideWhenUsed="0"/>
-    <w:lsdException w:name="Medium Grid 2 Accent 6" w:semiHidden="0" w:uiPriority="68" w:unhideWhenUsed="0"/>
-    <w:lsdException w:name="Medium Grid 3 Accent 6" w:semiHidden="0" w:uiPriority="69" w:unhideWhenUsed="0"/>
-    <w:lsdException w:name="Dark List Accent 6" w:semiHidden="0" w:uiPriority="70" w:unhideWhenUsed="0"/>
-    <w:lsdException w:name="Colorful Shading Accent 6" w:semiHidden="0" w:uiPriority="71" w:unhideWhenUsed="0"/>
-    <w:lsdException w:name="Colorful List Accent 6" w:semiHidden="0" w:uiPriority="72" w:unhideWhenUsed="0"/>
-    <w:lsdException w:name="Colorful Grid Accent 6" w:semiHidden="0" w:uiPriority="73" w:unhideWhenUsed="0"/>
-    <w:lsdException w:name="Subtle Emphasis" w:semiHidden="0" w:uiPriority="19" w:unhideWhenUsed="0" w:qFormat="1"/>
-    <w:lsdException w:name="Intense Emphasis" w:semiHidden="0" w:uiPriority="21" w:unhideWhenUsed="0" w:qFormat="1"/>
-    <w:lsdException w:name="Subtle Reference" w:semiHidden="0" w:uiPriority="31" w:unhideWhenUsed="0" w:qFormat="1"/>
-    <w:lsdException w:name="Intense Reference" w:semiHidden="0" w:uiPriority="32" w:unhideWhenUsed="0" w:qFormat="1"/>
-    <w:lsdException w:name="Book Title" w:semiHidden="0" w:uiPriority="33" w:unhideWhenUsed="0" w:qFormat="1"/>
-    <w:lsdException w:name="Bibliography" w:uiPriority="37"/>
-    <w:lsdException w:name="TOC Heading" w:uiPriority="39" w:qFormat="1"/>
+  <w:latentStyles w:defLockedState="0" w:defUIPriority="99" w:defSemiHidden="0" w:defUnhideWhenUsed="0" w:defQFormat="0" w:count="376">
+    <w:lsdException w:name="Normal" w:uiPriority="0" w:qFormat="1"/>
+    <w:lsdException w:name="heading 1" w:uiPriority="9" w:qFormat="1"/>
+    <w:lsdException w:name="heading 2" w:semiHidden="1" w:uiPriority="9" w:unhideWhenUsed="1" w:qFormat="1"/>
+    <w:lsdException w:name="heading 3" w:semiHidden="1" w:uiPriority="9" w:unhideWhenUsed="1" w:qFormat="1"/>
+    <w:lsdException w:name="heading 4" w:semiHidden="1" w:uiPriority="9" w:unhideWhenUsed="1" w:qFormat="1"/>
+    <w:lsdException w:name="heading 5" w:semiHidden="1" w:uiPriority="9" w:unhideWhenUsed="1" w:qFormat="1"/>
+    <w:lsdException w:name="heading 6" w:semiHidden="1" w:uiPriority="9" w:unhideWhenUsed="1" w:qFormat="1"/>
+    <w:lsdException w:name="heading 7" w:semiHidden="1" w:uiPriority="9" w:unhideWhenUsed="1" w:qFormat="1"/>
+    <w:lsdException w:name="heading 8" w:semiHidden="1" w:uiPriority="9" w:unhideWhenUsed="1" w:qFormat="1"/>
+    <w:lsdException w:name="heading 9" w:semiHidden="1" w:uiPriority="9" w:unhideWhenUsed="1" w:qFormat="1"/>
+    <w:lsdException w:name="index 1" w:semiHidden="1" w:unhideWhenUsed="1"/>
+    <w:lsdException w:name="index 2" w:semiHidden="1" w:unhideWhenUsed="1"/>
+    <w:lsdException w:name="index 3" w:semiHidden="1" w:unhideWhenUsed="1"/>
+    <w:lsdException w:name="index 4" w:semiHidden="1" w:unhideWhenUsed="1"/>
+    <w:lsdException w:name="index 5" w:semiHidden="1" w:unhideWhenUsed="1"/>
+    <w:lsdException w:name="index 6" w:semiHidden="1" w:unhideWhenUsed="1"/>
+    <w:lsdException w:name="index 7" w:semiHidden="1" w:unhideWhenUsed="1"/>
+    <w:lsdException w:name="index 8" w:semiHidden="1" w:unhideWhenUsed="1"/>
+    <w:lsdException w:name="index 9" w:semiHidden="1" w:unhideWhenUsed="1"/>
+    <w:lsdException w:name="toc 1" w:semiHidden="1" w:uiPriority="39" w:unhideWhenUsed="1"/>
+    <w:lsdException w:name="toc 2" w:semiHidden="1" w:uiPriority="39" w:unhideWhenUsed="1"/>
+    <w:lsdException w:name="toc 3" w:semiHidden="1" w:uiPriority="39" w:unhideWhenUsed="1"/>
+    <w:lsdException w:name="toc 4" w:semiHidden="1" w:uiPriority="39" w:unhideWhenUsed="1"/>
+    <w:lsdException w:name="toc 5" w:semiHidden="1" w:uiPriority="39" w:unhideWhenUsed="1"/>
+    <w:lsdException w:name="toc 6" w:semiHidden="1" w:uiPriority="39" w:unhideWhenUsed="1"/>
+    <w:lsdException w:name="toc 7" w:semiHidden="1" w:uiPriority="39" w:unhideWhenUsed="1"/>
+    <w:lsdException w:name="toc 8" w:semiHidden="1" w:uiPriority="39" w:unhideWhenUsed="1"/>
+    <w:lsdException w:name="toc 9" w:semiHidden="1" w:uiPriority="39" w:unhideWhenUsed="1"/>
+    <w:lsdException w:name="Normal Indent" w:semiHidden="1" w:unhideWhenUsed="1"/>
+    <w:lsdException w:name="footnote text" w:semiHidden="1" w:unhideWhenUsed="1"/>
+    <w:lsdException w:name="annotation text" w:semiHidden="1" w:unhideWhenUsed="1"/>
+    <w:lsdException w:name="header" w:semiHidden="1" w:unhideWhenUsed="1"/>
+    <w:lsdException w:name="footer" w:semiHidden="1" w:unhideWhenUsed="1"/>
+    <w:lsdException w:name="index heading" w:semiHidden="1" w:unhideWhenUsed="1"/>
+    <w:lsdException w:name="caption" w:semiHidden="1" w:uiPriority="35" w:unhideWhenUsed="1" w:qFormat="1"/>
+    <w:lsdException w:name="table of figures" w:semiHidden="1" w:unhideWhenUsed="1"/>
+    <w:lsdException w:name="envelope address" w:semiHidden="1" w:unhideWhenUsed="1"/>
+    <w:lsdException w:name="envelope return" w:semiHidden="1" w:unhideWhenUsed="1"/>
+    <w:lsdException w:name="footnote reference" w:semiHidden="1" w:unhideWhenUsed="1"/>
+    <w:lsdException w:name="annotation reference" w:semiHidden="1" w:unhideWhenUsed="1"/>
+    <w:lsdException w:name="line number" w:semiHidden="1" w:unhideWhenUsed="1"/>
+    <w:lsdException w:name="page number" w:semiHidden="1" w:unhideWhenUsed="1"/>
+    <w:lsdException w:name="endnote reference" w:semiHidden="1" w:unhideWhenUsed="1"/>
+    <w:lsdException w:name="endnote text" w:semiHidden="1" w:unhideWhenUsed="1"/>
+    <w:lsdException w:name="table of authorities" w:semiHidden="1" w:unhideWhenUsed="1"/>
+    <w:lsdException w:name="macro" w:semiHidden="1" w:unhideWhenUsed="1"/>
+    <w:lsdException w:name="toa heading" w:semiHidden="1" w:unhideWhenUsed="1"/>
+    <w:lsdException w:name="List" w:semiHidden="1" w:unhideWhenUsed="1"/>
+    <w:lsdException w:name="List Bullet" w:semiHidden="1" w:unhideWhenUsed="1"/>
+    <w:lsdException w:name="List Number" w:semiHidden="1" w:unhideWhenUsed="1"/>
+    <w:lsdException w:name="List 2" w:semiHidden="1" w:unhideWhenUsed="1"/>
+    <w:lsdException w:name="List 3" w:semiHidden="1" w:unhideWhenUsed="1"/>
+    <w:lsdException w:name="List 4" w:semiHidden="1" w:unhideWhenUsed="1"/>
+    <w:lsdException w:name="List 5" w:semiHidden="1" w:unhideWhenUsed="1"/>
+    <w:lsdException w:name="List Bullet 2" w:semiHidden="1" w:unhideWhenUsed="1"/>
+    <w:lsdException w:name="List Bullet 3" w:semiHidden="1" w:unhideWhenUsed="1"/>
+    <w:lsdException w:name="List Bullet 4" w:semiHidden="1" w:unhideWhenUsed="1"/>
+    <w:lsdException w:name="List Bullet 5" w:semiHidden="1" w:unhideWhenUsed="1"/>
+    <w:lsdException w:name="List Number 2" w:semiHidden="1" w:unhideWhenUsed="1"/>
+    <w:lsdException w:name="List Number 3" w:semiHidden="1" w:unhideWhenUsed="1"/>
+    <w:lsdException w:name="List Number 4" w:semiHidden="1" w:unhideWhenUsed="1"/>
+    <w:lsdException w:name="List Number 5" w:semiHidden="1" w:unhideWhenUsed="1"/>
+    <w:lsdException w:name="Title" w:uiPriority="10" w:qFormat="1"/>
+    <w:lsdException w:name="Closing" w:semiHidden="1" w:unhideWhenUsed="1"/>
+    <w:lsdException w:name="Signature" w:semiHidden="1" w:unhideWhenUsed="1"/>
+    <w:lsdException w:name="Default Paragraph Font" w:semiHidden="1" w:uiPriority="1" w:unhideWhenUsed="1"/>
+    <w:lsdException w:name="Body Text" w:semiHidden="1" w:unhideWhenUsed="1"/>
+    <w:lsdException w:name="Body Text Indent" w:semiHidden="1" w:unhideWhenUsed="1"/>
+    <w:lsdException w:name="List Continue" w:semiHidden="1" w:unhideWhenUsed="1"/>
+    <w:lsdException w:name="List Continue 2" w:semiHidden="1" w:unhideWhenUsed="1"/>
+    <w:lsdException w:name="List Continue 3" w:semiHidden="1" w:unhideWhenUsed="1"/>
+    <w:lsdException w:name="List Continue 4" w:semiHidden="1" w:unhideWhenUsed="1"/>
+    <w:lsdException w:name="List Continue 5" w:semiHidden="1" w:unhideWhenUsed="1"/>
+    <w:lsdException w:name="Message Header" w:semiHidden="1" w:unhideWhenUsed="1"/>
+    <w:lsdException w:name="Subtitle" w:uiPriority="11" w:qFormat="1"/>
+    <w:lsdException w:name="Salutation" w:semiHidden="1" w:unhideWhenUsed="1"/>
+    <w:lsdException w:name="Date" w:semiHidden="1" w:unhideWhenUsed="1"/>
+    <w:lsdException w:name="Body Text First Indent" w:semiHidden="1" w:unhideWhenUsed="1"/>
+    <w:lsdException w:name="Body Text First Indent 2" w:semiHidden="1" w:unhideWhenUsed="1"/>
+    <w:lsdException w:name="Note Heading" w:semiHidden="1" w:unhideWhenUsed="1"/>
+    <w:lsdException w:name="Body Text 2" w:semiHidden="1" w:unhideWhenUsed="1"/>
+    <w:lsdException w:name="Body Text 3" w:semiHidden="1" w:unhideWhenUsed="1"/>
+    <w:lsdException w:name="Body Text Indent 2" w:semiHidden="1" w:unhideWhenUsed="1"/>
+    <w:lsdException w:name="Body Text Indent 3" w:semiHidden="1" w:unhideWhenUsed="1"/>
+    <w:lsdException w:name="Block Text" w:semiHidden="1" w:unhideWhenUsed="1"/>
+    <w:lsdException w:name="Hyperlink" w:semiHidden="1" w:unhideWhenUsed="1"/>
+    <w:lsdException w:name="FollowedHyperlink" w:semiHidden="1" w:unhideWhenUsed="1"/>
+    <w:lsdException w:name="Strong" w:uiPriority="22" w:qFormat="1"/>
+    <w:lsdException w:name="Emphasis" w:uiPriority="20" w:qFormat="1"/>
+    <w:lsdException w:name="Document Map" w:semiHidden="1" w:unhideWhenUsed="1"/>
+    <w:lsdException w:name="Plain Text" w:semiHidden="1" w:unhideWhenUsed="1"/>
+    <w:lsdException w:name="E-mail Signature" w:semiHidden="1" w:unhideWhenUsed="1"/>
+    <w:lsdException w:name="HTML Top of Form" w:semiHidden="1" w:unhideWhenUsed="1"/>
+    <w:lsdException w:name="HTML Bottom of Form" w:semiHidden="1" w:unhideWhenUsed="1"/>
+    <w:lsdException w:name="Normal (Web)" w:semiHidden="1" w:unhideWhenUsed="1"/>
+    <w:lsdException w:name="HTML Acronym" w:semiHidden="1" w:unhideWhenUsed="1"/>
+    <w:lsdException w:name="HTML Address" w:semiHidden="1" w:unhideWhenUsed="1"/>
+    <w:lsdException w:name="HTML Cite" w:semiHidden="1" w:unhideWhenUsed="1"/>
+    <w:lsdException w:name="HTML Code" w:semiHidden="1" w:unhideWhenUsed="1"/>
+    <w:lsdException w:name="HTML Definition" w:semiHidden="1" w:unhideWhenUsed="1"/>
+    <w:lsdException w:name="HTML Keyboard" w:semiHidden="1" w:unhideWhenUsed="1"/>
+    <w:lsdException w:name="HTML Preformatted" w:semiHidden="1" w:unhideWhenUsed="1"/>
+    <w:lsdException w:name="HTML Sample" w:semiHidden="1" w:unhideWhenUsed="1"/>
+    <w:lsdException w:name="HTML Typewriter" w:semiHidden="1" w:unhideWhenUsed="1"/>
+    <w:lsdException w:name="HTML Variable" w:semiHidden="1" w:unhideWhenUsed="1"/>
+    <w:lsdException w:name="Normal Table" w:semiHidden="1" w:unhideWhenUsed="1"/>
+    <w:lsdException w:name="annotation subject" w:semiHidden="1" w:unhideWhenUsed="1"/>
+    <w:lsdException w:name="No List" w:semiHidden="1" w:unhideWhenUsed="1"/>
+    <w:lsdException w:name="Outline List 1" w:semiHidden="1" w:unhideWhenUsed="1"/>
+    <w:lsdException w:name="Outline List 2" w:semiHidden="1" w:unhideWhenUsed="1"/>
+    <w:lsdException w:name="Outline List 3" w:semiHidden="1" w:unhideWhenUsed="1"/>
+    <w:lsdException w:name="Table Simple 1" w:semiHidden="1" w:unhideWhenUsed="1"/>
+    <w:lsdException w:name="Table Simple 2" w:semiHidden="1" w:unhideWhenUsed="1"/>
+    <w:lsdException w:name="Table Simple 3" w:semiHidden="1" w:unhideWhenUsed="1"/>
+    <w:lsdException w:name="Table Classic 1" w:semiHidden="1" w:unhideWhenUsed="1"/>
+    <w:lsdException w:name="Table Classic 2" w:semiHidden="1" w:unhideWhenUsed="1"/>
+    <w:lsdException w:name="Table Classic 3" w:semiHidden="1" w:unhideWhenUsed="1"/>
+    <w:lsdException w:name="Table Classic 4" w:semiHidden="1" w:unhideWhenUsed="1"/>
+    <w:lsdException w:name="Table Colorful 1" w:semiHidden="1" w:unhideWhenUsed="1"/>
+    <w:lsdException w:name="Table Colorful 2" w:semiHidden="1" w:unhideWhenUsed="1"/>
+    <w:lsdException w:name="Table Colorful 3" w:semiHidden="1" w:unhideWhenUsed="1"/>
+    <w:lsdException w:name="Table Columns 1" w:semiHidden="1" w:unhideWhenUsed="1"/>
+    <w:lsdException w:name="Table Columns 2" w:semiHidden="1" w:unhideWhenUsed="1"/>
+    <w:lsdException w:name="Table Columns 3" w:semiHidden="1" w:unhideWhenUsed="1"/>
+    <w:lsdException w:name="Table Columns 4" w:semiHidden="1" w:unhideWhenUsed="1"/>
+    <w:lsdException w:name="Table Columns 5" w:semiHidden="1" w:unhideWhenUsed="1"/>
+    <w:lsdException w:name="Table Grid 1" w:semiHidden="1" w:unhideWhenUsed="1"/>
+    <w:lsdException w:name="Table Grid 2" w:semiHidden="1" w:unhideWhenUsed="1"/>
+    <w:lsdException w:name="Table Grid 3" w:semiHidden="1" w:unhideWhenUsed="1"/>
+    <w:lsdException w:name="Table Grid 4" w:semiHidden="1" w:unhideWhenUsed="1"/>
+    <w:lsdException w:name="Table Grid 5" w:semiHidden="1" w:unhideWhenUsed="1"/>
+    <w:lsdException w:name="Table Grid 6" w:semiHidden="1" w:unhideWhenUsed="1"/>
+    <w:lsdException w:name="Table Grid 7" w:semiHidden="1" w:unhideWhenUsed="1"/>
+    <w:lsdException w:name="Table Grid 8" w:semiHidden="1" w:unhideWhenUsed="1"/>
+    <w:lsdException w:name="Table List 1" w:semiHidden="1" w:unhideWhenUsed="1"/>
+    <w:lsdException w:name="Table List 2" w:semiHidden="1" w:unhideWhenUsed="1"/>
+    <w:lsdException w:name="Table List 3" w:semiHidden="1" w:unhideWhenUsed="1"/>
+    <w:lsdException w:name="Table List 4" w:semiHidden="1" w:unhideWhenUsed="1"/>
+    <w:lsdException w:name="Table List 5" w:semiHidden="1" w:unhideWhenUsed="1"/>
+    <w:lsdException w:name="Table List 6" w:semiHidden="1" w:unhideWhenUsed="1"/>
+    <w:lsdException w:name="Table List 7" w:semiHidden="1" w:unhideWhenUsed="1"/>
+    <w:lsdException w:name="Table List 8" w:semiHidden="1" w:unhideWhenUsed="1"/>
+    <w:lsdException w:name="Table 3D effects 1" w:semiHidden="1" w:unhideWhenUsed="1"/>
+    <w:lsdException w:name="Table 3D effects 2" w:semiHidden="1" w:unhideWhenUsed="1"/>
+    <w:lsdException w:name="Table 3D effects 3" w:semiHidden="1" w:unhideWhenUsed="1"/>
+    <w:lsdException w:name="Table Contemporary" w:semiHidden="1" w:unhideWhenUsed="1"/>
+    <w:lsdException w:name="Table Elegant" w:semiHidden="1" w:unhideWhenUsed="1"/>
+    <w:lsdException w:name="Table Professional" w:semiHidden="1" w:unhideWhenUsed="1"/>
+    <w:lsdException w:name="Table Subtle 1" w:semiHidden="1" w:unhideWhenUsed="1"/>
+    <w:lsdException w:name="Table Subtle 2" w:semiHidden="1" w:unhideWhenUsed="1"/>
+    <w:lsdException w:name="Table Web 1" w:semiHidden="1" w:unhideWhenUsed="1"/>
+    <w:lsdException w:name="Table Web 2" w:semiHidden="1" w:unhideWhenUsed="1"/>
+    <w:lsdException w:name="Table Web 3" w:semiHidden="1" w:unhideWhenUsed="1"/>
+    <w:lsdException w:name="Balloon Text" w:semiHidden="1" w:unhideWhenUsed="1"/>
+    <w:lsdException w:name="Table Grid" w:semiHidden="1" w:uiPriority="59" w:unhideWhenUsed="1"/>
+    <w:lsdException w:name="Table Theme" w:semiHidden="1" w:unhideWhenUsed="1"/>
+    <w:lsdException w:name="Placeholder Text" w:semiHidden="1"/>
+    <w:lsdException w:name="No Spacing" w:uiPriority="1" w:qFormat="1"/>
+    <w:lsdException w:name="Light Shading" w:uiPriority="60"/>
+    <w:lsdException w:name="Light List" w:uiPriority="61"/>
+    <w:lsdException w:name="Light Grid" w:uiPriority="62"/>
+    <w:lsdException w:name="Medium Shading 1" w:uiPriority="63"/>
+    <w:lsdException w:name="Medium Shading 2" w:uiPriority="64"/>
+    <w:lsdException w:name="Medium List 1" w:uiPriority="65"/>
+    <w:lsdException w:name="Medium List 2" w:uiPriority="66"/>
+    <w:lsdException w:name="Medium Grid 1" w:uiPriority="67"/>
+    <w:lsdException w:name="Medium Grid 2" w:uiPriority="68"/>
+    <w:lsdException w:name="Medium Grid 3" w:uiPriority="69"/>
+    <w:lsdException w:name="Dark List" w:uiPriority="70"/>
+    <w:lsdException w:name="Colorful Shading" w:uiPriority="71"/>
+    <w:lsdException w:name="Colorful List" w:uiPriority="72"/>
+    <w:lsdException w:name="Colorful Grid" w:uiPriority="73"/>
+    <w:lsdException w:name="Light Shading Accent 1" w:uiPriority="60"/>
+    <w:lsdException w:name="Light List Accent 1" w:uiPriority="61"/>
+    <w:lsdException w:name="Light Grid Accent 1" w:uiPriority="62"/>
+    <w:lsdException w:name="Medium Shading 1 Accent 1" w:uiPriority="63"/>
+    <w:lsdException w:name="Medium Shading 2 Accent 1" w:uiPriority="64"/>
+    <w:lsdException w:name="Medium List 1 Accent 1" w:uiPriority="65"/>
+    <w:lsdException w:name="Revision" w:semiHidden="1"/>
+    <w:lsdException w:name="List Paragraph" w:uiPriority="34" w:qFormat="1"/>
+    <w:lsdException w:name="Quote" w:uiPriority="29" w:qFormat="1"/>
+    <w:lsdException w:name="Intense Quote" w:uiPriority="30" w:qFormat="1"/>
+    <w:lsdException w:name="Medium List 2 Accent 1" w:uiPriority="66"/>
+    <w:lsdException w:name="Medium Grid 1 Accent 1" w:uiPriority="67"/>
+    <w:lsdException w:name="Medium Grid 2 Accent 1" w:uiPriority="68"/>
+    <w:lsdException w:name="Medium Grid 3 Accent 1" w:uiPriority="69"/>
+    <w:lsdException w:name="Dark List Accent 1" w:uiPriority="70"/>
+    <w:lsdException w:name="Colorful Shading Accent 1" w:uiPriority="71"/>
+    <w:lsdException w:name="Colorful List Accent 1" w:uiPriority="72"/>
+    <w:lsdException w:name="Colorful Grid Accent 1" w:uiPriority="73"/>
+    <w:lsdException w:name="Light Shading Accent 2" w:uiPriority="60"/>
+    <w:lsdException w:name="Light List Accent 2" w:uiPriority="61"/>
+    <w:lsdException w:name="Light Grid Accent 2" w:uiPriority="62"/>
+    <w:lsdException w:name="Medium Shading 1 Accent 2" w:uiPriority="63"/>
+    <w:lsdException w:name="Medium Shading 2 Accent 2" w:uiPriority="64"/>
+    <w:lsdException w:name="Medium List 1 Accent 2" w:uiPriority="65"/>
+    <w:lsdException w:name="Medium List 2 Accent 2" w:uiPriority="66"/>
+    <w:lsdException w:name="Medium Grid 1 Accent 2" w:uiPriority="67"/>
+    <w:lsdException w:name="Medium Grid 2 Accent 2" w:uiPriority="68"/>
+    <w:lsdException w:name="Medium Grid 3 Accent 2" w:uiPriority="69"/>
+    <w:lsdException w:name="Dark List Accent 2" w:uiPriority="70"/>
+    <w:lsdException w:name="Colorful Shading Accent 2" w:uiPriority="71"/>
+    <w:lsdException w:name="Colorful List Accent 2" w:uiPriority="72"/>
+    <w:lsdException w:name="Colorful Grid Accent 2" w:uiPriority="73"/>
+    <w:lsdException w:name="Light Shading Accent 3" w:uiPriority="60"/>
+    <w:lsdException w:name="Light List Accent 3" w:uiPriority="61"/>
+    <w:lsdException w:name="Light Grid Accent 3" w:uiPriority="62"/>
+    <w:lsdException w:name="Medium Shading 1 Accent 3" w:uiPriority="63"/>
+    <w:lsdException w:name="Medium Shading 2 Accent 3" w:uiPriority="64"/>
+    <w:lsdException w:name="Medium List 1 Accent 3" w:uiPriority="65"/>
+    <w:lsdException w:name="Medium List 2 Accent 3" w:uiPriority="66"/>
+    <w:lsdException w:name="Medium Grid 1 Accent 3" w:uiPriority="67"/>
+    <w:lsdException w:name="Medium Grid 2 Accent 3" w:uiPriority="68"/>
+    <w:lsdException w:name="Medium Grid 3 Accent 3" w:uiPriority="69"/>
+    <w:lsdException w:name="Dark List Accent 3" w:uiPriority="70"/>
+    <w:lsdException w:name="Colorful Shading Accent 3" w:uiPriority="71"/>
+    <w:lsdException w:name="Colorful List Accent 3" w:uiPriority="72"/>
+    <w:lsdException w:name="Colorful Grid Accent 3" w:uiPriority="73"/>
+    <w:lsdException w:name="Light Shading Accent 4" w:uiPriority="60"/>
+    <w:lsdException w:name="Light List Accent 4" w:uiPriority="61"/>
+    <w:lsdException w:name="Light Grid Accent 4" w:uiPriority="62"/>
+    <w:lsdException w:name="Medium Shading 1 Accent 4" w:uiPriority="63"/>
+    <w:lsdException w:name="Medium Shading 2 Accent 4" w:uiPriority="64"/>
+    <w:lsdException w:name="Medium List 1 Accent 4" w:uiPriority="65"/>
+    <w:lsdException w:name="Medium List 2 Accent 4" w:uiPriority="66"/>
+    <w:lsdException w:name="Medium Grid 1 Accent 4" w:uiPriority="67"/>
+    <w:lsdException w:name="Medium Grid 2 Accent 4" w:uiPriority="68"/>
+    <w:lsdException w:name="Medium Grid 3 Accent 4" w:uiPriority="69"/>
+    <w:lsdException w:name="Dark List Accent 4" w:uiPriority="70"/>
+    <w:lsdException w:name="Colorful Shading Accent 4" w:uiPriority="71"/>
+    <w:lsdException w:name="Colorful List Accent 4" w:uiPriority="72"/>
+    <w:lsdException w:name="Colorful Grid Accent 4" w:uiPriority="73"/>
+    <w:lsdException w:name="Light Shading Accent 5" w:uiPriority="60"/>
+    <w:lsdException w:name="Light List Accent 5" w:uiPriority="61"/>
+    <w:lsdException w:name="Light Grid Accent 5" w:uiPriority="62"/>
+    <w:lsdException w:name="Medium Shading 1 Accent 5" w:uiPriority="63"/>
+    <w:lsdException w:name="Medium Shading 2 Accent 5" w:uiPriority="64"/>
+    <w:lsdException w:name="Medium List 1 Accent 5" w:uiPriority="65"/>
+    <w:lsdException w:name="Medium List 2 Accent 5" w:uiPriority="66"/>
+    <w:lsdException w:name="Medium Grid 1 Accent 5" w:uiPriority="67"/>
+    <w:lsdException w:name="Medium Grid 2 Accent 5" w:uiPriority="68"/>
+    <w:lsdException w:name="Medium Grid 3 Accent 5" w:uiPriority="69"/>
+    <w:lsdException w:name="Dark List Accent 5" w:uiPriority="70"/>
+    <w:lsdException w:name="Colorful Shading Accent 5" w:uiPriority="71"/>
+    <w:lsdException w:name="Colorful List Accent 5" w:uiPriority="72"/>
+    <w:lsdException w:name="Colorful Grid Accent 5" w:uiPriority="73"/>
+    <w:lsdException w:name="Light Shading Accent 6" w:uiPriority="60"/>
+    <w:lsdException w:name="Light List Accent 6" w:uiPriority="61"/>
+    <w:lsdException w:name="Light Grid Accent 6" w:uiPriority="62"/>
+    <w:lsdException w:name="Medium Shading 1 Accent 6" w:uiPriority="63"/>
+    <w:lsdException w:name="Medium Shading 2 Accent 6" w:uiPriority="64"/>
+    <w:lsdException w:name="Medium List 1 Accent 6" w:uiPriority="65"/>
+    <w:lsdException w:name="Medium List 2 Accent 6" w:uiPriority="66"/>
+    <w:lsdException w:name="Medium Grid 1 Accent 6" w:uiPriority="67"/>
+    <w:lsdException w:name="Medium Grid 2 Accent 6" w:uiPriority="68"/>
+    <w:lsdException w:name="Medium Grid 3 Accent 6" w:uiPriority="69"/>
+    <w:lsdException w:name="Dark List Accent 6" w:uiPriority="70"/>
+    <w:lsdException w:name="Colorful Shading Accent 6" w:uiPriority="71"/>
+    <w:lsdException w:name="Colorful List Accent 6" w:uiPriority="72"/>
+    <w:lsdException w:name="Colorful Grid Accent 6" w:uiPriority="73"/>
+    <w:lsdException w:name="Subtle Emphasis" w:uiPriority="19" w:qFormat="1"/>
+    <w:lsdException w:name="Intense Emphasis" w:uiPriority="21" w:qFormat="1"/>
+    <w:lsdException w:name="Subtle Reference" w:uiPriority="31" w:qFormat="1"/>
+    <w:lsdException w:name="Intense Reference" w:uiPriority="32" w:qFormat="1"/>
+    <w:lsdException w:name="Book Title" w:uiPriority="33" w:qFormat="1"/>
+    <w:lsdException w:name="Bibliography" w:semiHidden="1" w:uiPriority="37" w:unhideWhenUsed="1"/>
+    <w:lsdException w:name="TOC Heading" w:semiHidden="1" w:uiPriority="39" w:unhideWhenUsed="1" w:qFormat="1"/>
+    <w:lsdException w:name="Plain Table 1" w:uiPriority="41"/>
+    <w:lsdException w:name="Plain Table 2" w:uiPriority="42"/>
+    <w:lsdException w:name="Plain Table 3" w:uiPriority="43"/>
+    <w:lsdException w:name="Plain Table 4" w:uiPriority="44"/>
+    <w:lsdException w:name="Plain Table 5" w:uiPriority="45"/>
+    <w:lsdException w:name="Grid Table Light" w:uiPriority="40"/>
+    <w:lsdException w:name="Grid Table 1 Light" w:uiPriority="46"/>
+    <w:lsdException w:name="Grid Table 2" w:uiPriority="47"/>
+    <w:lsdException w:name="Grid Table 3" w:uiPriority="48"/>
+    <w:lsdException w:name="Grid Table 4" w:uiPriority="49"/>
+    <w:lsdException w:name="Grid Table 5 Dark" w:uiPriority="50"/>
+    <w:lsdException w:name="Grid Table 6 Colorful" w:uiPriority="51"/>
+    <w:lsdException w:name="Grid Table 7 Colorful" w:uiPriority="52"/>
+    <w:lsdException w:name="Grid Table 1 Light Accent 1" w:uiPriority="46"/>
+    <w:lsdException w:name="Grid Table 2 Accent 1" w:uiPriority="47"/>
+    <w:lsdException w:name="Grid Table 3 Accent 1" w:uiPriority="48"/>
+    <w:lsdException w:name="Grid Table 4 Accent 1" w:uiPriority="49"/>
+    <w:lsdException w:name="Grid Table 5 Dark Accent 1" w:uiPriority="50"/>
+    <w:lsdException w:name="Grid Table 6 Colorful Accent 1" w:uiPriority="51"/>
+    <w:lsdException w:name="Grid Table 7 Colorful Accent 1" w:uiPriority="52"/>
+    <w:lsdException w:name="Grid Table 1 Light Accent 2" w:uiPriority="46"/>
+    <w:lsdException w:name="Grid Table 2 Accent 2" w:uiPriority="47"/>
+    <w:lsdException w:name="Grid Table 3 Accent 2" w:uiPriority="48"/>
+    <w:lsdException w:name="Grid Table 4 Accent 2" w:uiPriority="49"/>
+    <w:lsdException w:name="Grid Table 5 Dark Accent 2" w:uiPriority="50"/>
+    <w:lsdException w:name="Grid Table 6 Colorful Accent 2" w:uiPriority="51"/>
+    <w:lsdException w:name="Grid Table 7 Colorful Accent 2" w:uiPriority="52"/>
+    <w:lsdException w:name="Grid Table 1 Light Accent 3" w:uiPriority="46"/>
+    <w:lsdException w:name="Grid Table 2 Accent 3" w:uiPriority="47"/>
+    <w:lsdException w:name="Grid Table 3 Accent 3" w:uiPriority="48"/>
+    <w:lsdException w:name="Grid Table 4 Accent 3" w:uiPriority="49"/>
+    <w:lsdException w:name="Grid Table 5 Dark Accent 3" w:uiPriority="50"/>
+    <w:lsdException w:name="Grid Table 6 Colorful Accent 3" w:uiPriority="51"/>
+    <w:lsdException w:name="Grid Table 7 Colorful Accent 3" w:uiPriority="52"/>
+    <w:lsdException w:name="Grid Table 1 Light Accent 4" w:uiPriority="46"/>
+    <w:lsdException w:name="Grid Table 2 Accent 4" w:uiPriority="47"/>
+    <w:lsdException w:name="Grid Table 3 Accent 4" w:uiPriority="48"/>
+    <w:lsdException w:name="Grid Table 4 Accent 4" w:uiPriority="49"/>
+    <w:lsdException w:name="Grid Table 5 Dark Accent 4" w:uiPriority="50"/>
+    <w:lsdException w:name="Grid Table 6 Colorful Accent 4" w:uiPriority="51"/>
+    <w:lsdException w:name="Grid Table 7 Colorful Accent 4" w:uiPriority="52"/>
+    <w:lsdException w:name="Grid Table 1 Light Accent 5" w:uiPriority="46"/>
+    <w:lsdException w:name="Grid Table 2 Accent 5" w:uiPriority="47"/>
+    <w:lsdException w:name="Grid Table 3 Accent 5" w:uiPriority="48"/>
+    <w:lsdException w:name="Grid Table 4 Accent 5" w:uiPriority="49"/>
+    <w:lsdException w:name="Grid Table 5 Dark Accent 5" w:uiPriority="50"/>
+    <w:lsdException w:name="Grid Table 6 Colorful Accent 5" w:uiPriority="51"/>
+    <w:lsdException w:name="Grid Table 7 Colorful Accent 5" w:uiPriority="52"/>
+    <w:lsdException w:name="Grid Table 1 Light Accent 6" w:uiPriority="46"/>
+    <w:lsdException w:name="Grid Table 2 Accent 6" w:uiPriority="47"/>
+    <w:lsdException w:name="Grid Table 3 Accent 6" w:uiPriority="48"/>
+    <w:lsdException w:name="Grid Table 4 Accent 6" w:uiPriority="49"/>
+    <w:lsdException w:name="Grid Table 5 Dark Accent 6" w:uiPriority="50"/>
+    <w:lsdException w:name="Grid Table 6 Colorful Accent 6" w:uiPriority="51"/>
+    <w:lsdException w:name="Grid Table 7 Colorful Accent 6" w:uiPriority="52"/>
+    <w:lsdException w:name="List Table 1 Light" w:uiPriority="46"/>
+    <w:lsdException w:name="List Table 2" w:uiPriority="47"/>
+    <w:lsdException w:name="List Table 3" w:uiPriority="48"/>
+    <w:lsdException w:name="List Table 4" w:uiPriority="49"/>
+    <w:lsdException w:name="List Table 5 Dark" w:uiPriority="50"/>
+    <w:lsdException w:name="List Table 6 Colorful" w:uiPriority="51"/>
+    <w:lsdException w:name="List Table 7 Colorful" w:uiPriority="52"/>
+    <w:lsdException w:name="List Table 1 Light Accent 1" w:uiPriority="46"/>
+    <w:lsdException w:name="List Table 2 Accent 1" w:uiPriority="47"/>
+    <w:lsdException w:name="List Table 3 Accent 1" w:uiPriority="48"/>
+    <w:lsdException w:name="List Table 4 Accent 1" w:uiPriority="49"/>
+    <w:lsdException w:name="List Table 5 Dark Accent 1" w:uiPriority="50"/>
+    <w:lsdException w:name="List Table 6 Colorful Accent 1" w:uiPriority="51"/>
+    <w:lsdException w:name="List Table 7 Colorful Accent 1" w:uiPriority="52"/>
+    <w:lsdException w:name="List Table 1 Light Accent 2" w:uiPriority="46"/>
+    <w:lsdException w:name="List Table 2 Accent 2" w:uiPriority="47"/>
+    <w:lsdException w:name="List Table 3 Accent 2" w:uiPriority="48"/>
+    <w:lsdException w:name="List Table 4 Accent 2" w:uiPriority="49"/>
+    <w:lsdException w:name="List Table 5 Dark Accent 2" w:uiPriority="50"/>
+    <w:lsdException w:name="List Table 6 Colorful Accent 2" w:uiPriority="51"/>
+    <w:lsdException w:name="List Table 7 Colorful Accent 2" w:uiPriority="52"/>
+    <w:lsdException w:name="List Table 1 Light Accent 3" w:uiPriority="46"/>
+    <w:lsdException w:name="List Table 2 Accent 3" w:uiPriority="47"/>
+    <w:lsdException w:name="List Table 3 Accent 3" w:uiPriority="48"/>
+    <w:lsdException w:name="List Table 4 Accent 3" w:uiPriority="49"/>
+    <w:lsdException w:name="List Table 5 Dark Accent 3" w:uiPriority="50"/>
+    <w:lsdException w:name="List Table 6 Colorful Accent 3" w:uiPriority="51"/>
+    <w:lsdException w:name="List Table 7 Colorful Accent 3" w:uiPriority="52"/>
+    <w:lsdException w:name="List Table 1 Light Accent 4" w:uiPriority="46"/>
+    <w:lsdException w:name="List Table 2 Accent 4" w:uiPriority="47"/>
+    <w:lsdException w:name="List Table 3 Accent 4" w:uiPriority="48"/>
+    <w:lsdException w:name="List Table 4 Accent 4" w:uiPriority="49"/>
+    <w:lsdException w:name="List Table 5 Dark Accent 4" w:uiPriority="50"/>
+    <w:lsdException w:name="List Table 6 Colorful Accent 4" w:uiPriority="51"/>
+    <w:lsdException w:name="List Table 7 Colorful Accent 4" w:uiPriority="52"/>
+    <w:lsdException w:name="List Table 1 Light Accent 5" w:uiPriority="46"/>
+    <w:lsdException w:name="List Table 2 Accent 5" w:uiPriority="47"/>
+    <w:lsdException w:name="List Table 3 Accent 5" w:uiPriority="48"/>
+    <w:lsdException w:name="List Table 4 Accent 5" w:uiPriority="49"/>
+    <w:lsdException w:name="List Table 5 Dark Accent 5" w:uiPriority="50"/>
+    <w:lsdException w:name="List Table 6 Colorful Accent 5" w:uiPriority="51"/>
+    <w:lsdException w:name="List Table 7 Colorful Accent 5" w:uiPriority="52"/>
+    <w:lsdException w:name="List Table 1 Light Accent 6" w:uiPriority="46"/>
+    <w:lsdException w:name="List Table 2 Accent 6" w:uiPriority="47"/>
+    <w:lsdException w:name="List Table 3 Accent 6" w:uiPriority="48"/>
+    <w:lsdException w:name="List Table 4 Accent 6" w:uiPriority="49"/>
+    <w:lsdException w:name="List Table 5 Dark Accent 6" w:uiPriority="50"/>
+    <w:lsdException w:name="List Table 6 Colorful Accent 6" w:uiPriority="51"/>
+    <w:lsdException w:name="List Table 7 Colorful Accent 6" w:uiPriority="52"/>
+    <w:lsdException w:name="Mention" w:semiHidden="1" w:unhideWhenUsed="1"/>
+    <w:lsdException w:name="Smart Hyperlink" w:semiHidden="1" w:unhideWhenUsed="1"/>
+    <w:lsdException w:name="Hashtag" w:semiHidden="1" w:unhideWhenUsed="1"/>
+    <w:lsdException w:name="Unresolved Mention" w:semiHidden="1" w:unhideWhenUsed="1"/>
+    <w:lsdException w:name="Smart Link" w:semiHidden="1" w:unhideWhenUsed="1"/>
   </w:latentStyles>
-  <w:style w:type="paragraph" w:default="1" w:styleId="Normal">
+  <w:style w:type="paragraph" w:default="1" w:styleId="a">
     <w:name w:val="Normal"/>
     <w:qFormat/>
     <w:rsid w:val="00782B4A"/>
@@ -4997,11 +4547,11 @@
       <w:sz w:val="24"/>
     </w:rPr>
   </w:style>
-  <w:style w:type="paragraph" w:styleId="Heading1">
+  <w:style w:type="paragraph" w:styleId="1">
     <w:name w:val="heading 1"/>
-    <w:basedOn w:val="Normal"/>
-    <w:next w:val="Normal"/>
-    <w:link w:val="Heading1Char"/>
+    <w:basedOn w:val="a"/>
+    <w:next w:val="a"/>
+    <w:link w:val="10"/>
     <w:uiPriority w:val="9"/>
     <w:qFormat/>
     <w:rsid w:val="00782B4A"/>
@@ -5020,11 +4570,11 @@
       <w:szCs w:val="28"/>
     </w:rPr>
   </w:style>
-  <w:style w:type="paragraph" w:styleId="Heading2">
+  <w:style w:type="paragraph" w:styleId="2">
     <w:name w:val="heading 2"/>
-    <w:basedOn w:val="Normal"/>
-    <w:next w:val="Normal"/>
-    <w:link w:val="Heading2Char"/>
+    <w:basedOn w:val="a"/>
+    <w:next w:val="a"/>
+    <w:link w:val="20"/>
     <w:uiPriority w:val="9"/>
     <w:unhideWhenUsed/>
     <w:qFormat/>
@@ -5044,11 +4594,11 @@
       <w:szCs w:val="26"/>
     </w:rPr>
   </w:style>
-  <w:style w:type="paragraph" w:styleId="Heading3">
+  <w:style w:type="paragraph" w:styleId="3">
     <w:name w:val="heading 3"/>
-    <w:basedOn w:val="Normal"/>
-    <w:next w:val="Normal"/>
-    <w:link w:val="Heading3Char"/>
+    <w:basedOn w:val="a"/>
+    <w:next w:val="a"/>
+    <w:link w:val="30"/>
     <w:uiPriority w:val="9"/>
     <w:unhideWhenUsed/>
     <w:qFormat/>
@@ -5067,13 +4617,13 @@
       <w:color w:val="E20074"/>
     </w:rPr>
   </w:style>
-  <w:style w:type="character" w:default="1" w:styleId="DefaultParagraphFont">
+  <w:style w:type="character" w:default="1" w:styleId="a0">
     <w:name w:val="Default Paragraph Font"/>
     <w:uiPriority w:val="1"/>
     <w:semiHidden/>
     <w:unhideWhenUsed/>
   </w:style>
-  <w:style w:type="table" w:default="1" w:styleId="TableNormal">
+  <w:style w:type="table" w:default="1" w:styleId="a1">
     <w:name w:val="Normal Table"/>
     <w:uiPriority w:val="99"/>
     <w:semiHidden/>
@@ -5088,16 +4638,16 @@
       </w:tblCellMar>
     </w:tblPr>
   </w:style>
-  <w:style w:type="numbering" w:default="1" w:styleId="NoList">
+  <w:style w:type="numbering" w:default="1" w:styleId="a2">
     <w:name w:val="No List"/>
     <w:uiPriority w:val="99"/>
     <w:semiHidden/>
     <w:unhideWhenUsed/>
   </w:style>
-  <w:style w:type="character" w:customStyle="1" w:styleId="Heading1Char">
-    <w:name w:val="Heading 1 Char"/>
-    <w:basedOn w:val="DefaultParagraphFont"/>
-    <w:link w:val="Heading1"/>
+  <w:style w:type="character" w:customStyle="1" w:styleId="10">
+    <w:name w:val="Заголовок 1 Знак"/>
+    <w:basedOn w:val="a0"/>
+    <w:link w:val="1"/>
     <w:uiPriority w:val="9"/>
     <w:rsid w:val="00782B4A"/>
     <w:rPr>
@@ -5109,11 +4659,11 @@
       <w:szCs w:val="28"/>
     </w:rPr>
   </w:style>
-  <w:style w:type="paragraph" w:styleId="Title">
+  <w:style w:type="paragraph" w:styleId="a3">
     <w:name w:val="Title"/>
-    <w:basedOn w:val="Normal"/>
-    <w:next w:val="Normal"/>
-    <w:link w:val="TitleChar"/>
+    <w:basedOn w:val="a"/>
+    <w:next w:val="a"/>
+    <w:link w:val="a4"/>
     <w:uiPriority w:val="10"/>
     <w:qFormat/>
     <w:rsid w:val="00782B4A"/>
@@ -5133,10 +4683,10 @@
       <w:szCs w:val="52"/>
     </w:rPr>
   </w:style>
-  <w:style w:type="character" w:customStyle="1" w:styleId="TitleChar">
-    <w:name w:val="Title Char"/>
-    <w:basedOn w:val="DefaultParagraphFont"/>
-    <w:link w:val="Title"/>
+  <w:style w:type="character" w:customStyle="1" w:styleId="a4">
+    <w:name w:val="Заголовок Знак"/>
+    <w:basedOn w:val="a0"/>
+    <w:link w:val="a3"/>
     <w:uiPriority w:val="10"/>
     <w:rsid w:val="00782B4A"/>
     <w:rPr>
@@ -5148,10 +4698,10 @@
       <w:szCs w:val="52"/>
     </w:rPr>
   </w:style>
-  <w:style w:type="paragraph" w:styleId="Header">
+  <w:style w:type="paragraph" w:styleId="a5">
     <w:name w:val="header"/>
-    <w:basedOn w:val="Normal"/>
-    <w:link w:val="HeaderChar"/>
+    <w:basedOn w:val="a"/>
+    <w:link w:val="a6"/>
     <w:uiPriority w:val="99"/>
     <w:unhideWhenUsed/>
     <w:rsid w:val="00782B4A"/>
@@ -5163,20 +4713,20 @@
       <w:spacing w:after="0" w:line="240" w:lineRule="auto"/>
     </w:pPr>
   </w:style>
-  <w:style w:type="character" w:customStyle="1" w:styleId="HeaderChar">
-    <w:name w:val="Header Char"/>
-    <w:basedOn w:val="DefaultParagraphFont"/>
-    <w:link w:val="Header"/>
+  <w:style w:type="character" w:customStyle="1" w:styleId="a6">
+    <w:name w:val="Верхний колонтитул Знак"/>
+    <w:basedOn w:val="a0"/>
+    <w:link w:val="a5"/>
     <w:uiPriority w:val="99"/>
     <w:rsid w:val="00782B4A"/>
     <w:rPr>
       <w:sz w:val="24"/>
     </w:rPr>
   </w:style>
-  <w:style w:type="paragraph" w:styleId="Footer">
+  <w:style w:type="paragraph" w:styleId="a7">
     <w:name w:val="footer"/>
-    <w:basedOn w:val="Normal"/>
-    <w:link w:val="FooterChar"/>
+    <w:basedOn w:val="a"/>
+    <w:link w:val="a8"/>
     <w:uiPriority w:val="99"/>
     <w:unhideWhenUsed/>
     <w:rsid w:val="00782B4A"/>
@@ -5188,20 +4738,20 @@
       <w:spacing w:after="0" w:line="240" w:lineRule="auto"/>
     </w:pPr>
   </w:style>
-  <w:style w:type="character" w:customStyle="1" w:styleId="FooterChar">
-    <w:name w:val="Footer Char"/>
-    <w:basedOn w:val="DefaultParagraphFont"/>
-    <w:link w:val="Footer"/>
+  <w:style w:type="character" w:customStyle="1" w:styleId="a8">
+    <w:name w:val="Нижний колонтитул Знак"/>
+    <w:basedOn w:val="a0"/>
+    <w:link w:val="a7"/>
     <w:uiPriority w:val="99"/>
     <w:rsid w:val="00782B4A"/>
     <w:rPr>
       <w:sz w:val="24"/>
     </w:rPr>
   </w:style>
-  <w:style w:type="paragraph" w:styleId="BalloonText">
+  <w:style w:type="paragraph" w:styleId="a9">
     <w:name w:val="Balloon Text"/>
-    <w:basedOn w:val="Normal"/>
-    <w:link w:val="BalloonTextChar"/>
+    <w:basedOn w:val="a"/>
+    <w:link w:val="aa"/>
     <w:uiPriority w:val="99"/>
     <w:semiHidden/>
     <w:unhideWhenUsed/>
@@ -5215,10 +4765,10 @@
       <w:szCs w:val="16"/>
     </w:rPr>
   </w:style>
-  <w:style w:type="character" w:customStyle="1" w:styleId="BalloonTextChar">
-    <w:name w:val="Balloon Text Char"/>
-    <w:basedOn w:val="DefaultParagraphFont"/>
-    <w:link w:val="BalloonText"/>
+  <w:style w:type="character" w:customStyle="1" w:styleId="aa">
+    <w:name w:val="Текст выноски Знак"/>
+    <w:basedOn w:val="a0"/>
+    <w:link w:val="a9"/>
     <w:uiPriority w:val="99"/>
     <w:semiHidden/>
     <w:rsid w:val="00782B4A"/>
@@ -5228,10 +4778,10 @@
       <w:szCs w:val="16"/>
     </w:rPr>
   </w:style>
-  <w:style w:type="character" w:customStyle="1" w:styleId="Heading2Char">
-    <w:name w:val="Heading 2 Char"/>
-    <w:basedOn w:val="DefaultParagraphFont"/>
-    <w:link w:val="Heading2"/>
+  <w:style w:type="character" w:customStyle="1" w:styleId="20">
+    <w:name w:val="Заголовок 2 Знак"/>
+    <w:basedOn w:val="a0"/>
+    <w:link w:val="2"/>
     <w:uiPriority w:val="9"/>
     <w:rsid w:val="008271DA"/>
     <w:rPr>
@@ -5243,10 +4793,10 @@
       <w:szCs w:val="26"/>
     </w:rPr>
   </w:style>
-  <w:style w:type="character" w:customStyle="1" w:styleId="Heading3Char">
-    <w:name w:val="Heading 3 Char"/>
-    <w:basedOn w:val="DefaultParagraphFont"/>
-    <w:link w:val="Heading3"/>
+  <w:style w:type="character" w:customStyle="1" w:styleId="30">
+    <w:name w:val="Заголовок 3 Знак"/>
+    <w:basedOn w:val="a0"/>
+    <w:link w:val="3"/>
     <w:uiPriority w:val="9"/>
     <w:rsid w:val="008271DA"/>
     <w:rPr>
@@ -5257,11 +4807,11 @@
       <w:sz w:val="24"/>
     </w:rPr>
   </w:style>
-  <w:style w:type="paragraph" w:styleId="Subtitle">
+  <w:style w:type="paragraph" w:styleId="ab">
     <w:name w:val="Subtitle"/>
-    <w:basedOn w:val="Normal"/>
-    <w:next w:val="Normal"/>
-    <w:link w:val="SubtitleChar"/>
+    <w:basedOn w:val="a"/>
+    <w:next w:val="a"/>
+    <w:link w:val="ac"/>
     <w:uiPriority w:val="11"/>
     <w:qFormat/>
     <w:rsid w:val="008271DA"/>
@@ -5279,10 +4829,10 @@
       <w:szCs w:val="24"/>
     </w:rPr>
   </w:style>
-  <w:style w:type="character" w:customStyle="1" w:styleId="SubtitleChar">
-    <w:name w:val="Subtitle Char"/>
-    <w:basedOn w:val="DefaultParagraphFont"/>
-    <w:link w:val="Subtitle"/>
+  <w:style w:type="character" w:customStyle="1" w:styleId="ac">
+    <w:name w:val="Подзаголовок Знак"/>
+    <w:basedOn w:val="a0"/>
+    <w:link w:val="ab"/>
     <w:uiPriority w:val="11"/>
     <w:rsid w:val="008271DA"/>
     <w:rPr>
@@ -5295,9 +4845,9 @@
       <w:szCs w:val="24"/>
     </w:rPr>
   </w:style>
-  <w:style w:type="paragraph" w:styleId="ListParagraph">
+  <w:style w:type="paragraph" w:styleId="ad">
     <w:name w:val="List Paragraph"/>
-    <w:basedOn w:val="Normal"/>
+    <w:basedOn w:val="a"/>
     <w:uiPriority w:val="34"/>
     <w:qFormat/>
     <w:rsid w:val="00116EDC"/>
@@ -5310,504 +4860,9 @@
       <w:sz w:val="22"/>
     </w:rPr>
   </w:style>
-  <w:style w:type="character" w:styleId="Hyperlink">
+  <w:style w:type="character" w:styleId="ae">
     <w:name w:val="Hyperlink"/>
-    <w:basedOn w:val="DefaultParagraphFont"/>
-    <w:uiPriority w:val="99"/>
-    <w:semiHidden/>
-    <w:unhideWhenUsed/>
-    <w:rsid w:val="00FD12F6"/>
-    <w:rPr>
-      <w:color w:val="0000FF"/>
-      <w:u w:val="single"/>
-    </w:rPr>
-  </w:style>
-</w:styles>
-</file>
-
-<file path=word/stylesWithEffects.xml><?xml version="1.0" encoding="utf-8"?>
-<w:styles xmlns:wpc="http://schemas.microsoft.com/office/word/2010/wordprocessingCanvas" xmlns:mc="http://schemas.openxmlformats.org/markup-compatibility/2006" xmlns:o="urn:schemas-microsoft-com:office:office" xmlns:r="http://schemas.openxmlformats.org/officeDocument/2006/relationships" xmlns:m="http://schemas.openxmlformats.org/officeDocument/2006/math" xmlns:v="urn:schemas-microsoft-com:vml" xmlns:wp14="http://schemas.microsoft.com/office/word/2010/wordprocessingDrawing" xmlns:wp="http://schemas.openxmlformats.org/drawingml/2006/wordprocessingDrawing" xmlns:w10="urn:schemas-microsoft-com:office:word" xmlns:w="http://schemas.openxmlformats.org/wordprocessingml/2006/main" xmlns:w14="http://schemas.microsoft.com/office/word/2010/wordml" xmlns:wpg="http://schemas.microsoft.com/office/word/2010/wordprocessingGroup" xmlns:wpi="http://schemas.microsoft.com/office/word/2010/wordprocessingInk" xmlns:wne="http://schemas.microsoft.com/office/word/2006/wordml" xmlns:wps="http://schemas.microsoft.com/office/word/2010/wordprocessingShape" mc:Ignorable="w14 wp14">
-  <w:docDefaults>
-    <w:rPrDefault>
-      <w:rPr>
-        <w:rFonts w:asciiTheme="minorHAnsi" w:eastAsiaTheme="minorHAnsi" w:hAnsiTheme="minorHAnsi" w:cstheme="minorBidi"/>
-        <w:sz w:val="22"/>
-        <w:szCs w:val="22"/>
-        <w:lang w:val="en-US" w:eastAsia="en-US" w:bidi="ar-SA"/>
-      </w:rPr>
-    </w:rPrDefault>
-    <w:pPrDefault>
-      <w:pPr>
-        <w:spacing w:after="200" w:line="276" w:lineRule="auto"/>
-      </w:pPr>
-    </w:pPrDefault>
-  </w:docDefaults>
-  <w:latentStyles w:defLockedState="0" w:defUIPriority="99" w:defSemiHidden="1" w:defUnhideWhenUsed="1" w:defQFormat="0" w:count="267">
-    <w:lsdException w:name="Normal" w:semiHidden="0" w:uiPriority="0" w:unhideWhenUsed="0" w:qFormat="1"/>
-    <w:lsdException w:name="heading 1" w:semiHidden="0" w:uiPriority="9" w:unhideWhenUsed="0" w:qFormat="1"/>
-    <w:lsdException w:name="heading 2" w:uiPriority="9" w:qFormat="1"/>
-    <w:lsdException w:name="heading 3" w:uiPriority="9" w:qFormat="1"/>
-    <w:lsdException w:name="heading 4" w:uiPriority="9" w:qFormat="1"/>
-    <w:lsdException w:name="heading 5" w:uiPriority="9" w:qFormat="1"/>
-    <w:lsdException w:name="heading 6" w:uiPriority="9" w:qFormat="1"/>
-    <w:lsdException w:name="heading 7" w:uiPriority="9" w:qFormat="1"/>
-    <w:lsdException w:name="heading 8" w:uiPriority="9" w:qFormat="1"/>
-    <w:lsdException w:name="heading 9" w:uiPriority="9" w:qFormat="1"/>
-    <w:lsdException w:name="toc 1" w:uiPriority="39"/>
-    <w:lsdException w:name="toc 2" w:uiPriority="39"/>
-    <w:lsdException w:name="toc 3" w:uiPriority="39"/>
-    <w:lsdException w:name="toc 4" w:uiPriority="39"/>
-    <w:lsdException w:name="toc 5" w:uiPriority="39"/>
-    <w:lsdException w:name="toc 6" w:uiPriority="39"/>
-    <w:lsdException w:name="toc 7" w:uiPriority="39"/>
-    <w:lsdException w:name="toc 8" w:uiPriority="39"/>
-    <w:lsdException w:name="toc 9" w:uiPriority="39"/>
-    <w:lsdException w:name="caption" w:uiPriority="35" w:qFormat="1"/>
-    <w:lsdException w:name="Title" w:semiHidden="0" w:uiPriority="10" w:unhideWhenUsed="0" w:qFormat="1"/>
-    <w:lsdException w:name="Default Paragraph Font" w:uiPriority="1"/>
-    <w:lsdException w:name="Subtitle" w:semiHidden="0" w:uiPriority="11" w:unhideWhenUsed="0" w:qFormat="1"/>
-    <w:lsdException w:name="Strong" w:semiHidden="0" w:uiPriority="22" w:unhideWhenUsed="0" w:qFormat="1"/>
-    <w:lsdException w:name="Emphasis" w:semiHidden="0" w:uiPriority="20" w:unhideWhenUsed="0" w:qFormat="1"/>
-    <w:lsdException w:name="Table Grid" w:semiHidden="0" w:uiPriority="59" w:unhideWhenUsed="0"/>
-    <w:lsdException w:name="Placeholder Text" w:unhideWhenUsed="0"/>
-    <w:lsdException w:name="No Spacing" w:semiHidden="0" w:uiPriority="1" w:unhideWhenUsed="0" w:qFormat="1"/>
-    <w:lsdException w:name="Light Shading" w:semiHidden="0" w:uiPriority="60" w:unhideWhenUsed="0"/>
-    <w:lsdException w:name="Light List" w:semiHidden="0" w:uiPriority="61" w:unhideWhenUsed="0"/>
-    <w:lsdException w:name="Light Grid" w:semiHidden="0" w:uiPriority="62" w:unhideWhenUsed="0"/>
-    <w:lsdException w:name="Medium Shading 1" w:semiHidden="0" w:uiPriority="63" w:unhideWhenUsed="0"/>
-    <w:lsdException w:name="Medium Shading 2" w:semiHidden="0" w:uiPriority="64" w:unhideWhenUsed="0"/>
-    <w:lsdException w:name="Medium List 1" w:semiHidden="0" w:uiPriority="65" w:unhideWhenUsed="0"/>
-    <w:lsdException w:name="Medium List 2" w:semiHidden="0" w:uiPriority="66" w:unhideWhenUsed="0"/>
-    <w:lsdException w:name="Medium Grid 1" w:semiHidden="0" w:uiPriority="67" w:unhideWhenUsed="0"/>
-    <w:lsdException w:name="Medium Grid 2" w:semiHidden="0" w:uiPriority="68" w:unhideWhenUsed="0"/>
-    <w:lsdException w:name="Medium Grid 3" w:semiHidden="0" w:uiPriority="69" w:unhideWhenUsed="0"/>
-    <w:lsdException w:name="Dark List" w:semiHidden="0" w:uiPriority="70" w:unhideWhenUsed="0"/>
-    <w:lsdException w:name="Colorful Shading" w:semiHidden="0" w:uiPriority="71" w:unhideWhenUsed="0"/>
-    <w:lsdException w:name="Colorful List" w:semiHidden="0" w:uiPriority="72" w:unhideWhenUsed="0"/>
-    <w:lsdException w:name="Colorful Grid" w:semiHidden="0" w:uiPriority="73" w:unhideWhenUsed="0"/>
-    <w:lsdException w:name="Light Shading Accent 1" w:semiHidden="0" w:uiPriority="60" w:unhideWhenUsed="0"/>
-    <w:lsdException w:name="Light List Accent 1" w:semiHidden="0" w:uiPriority="61" w:unhideWhenUsed="0"/>
-    <w:lsdException w:name="Light Grid Accent 1" w:semiHidden="0" w:uiPriority="62" w:unhideWhenUsed="0"/>
-    <w:lsdException w:name="Medium Shading 1 Accent 1" w:semiHidden="0" w:uiPriority="63" w:unhideWhenUsed="0"/>
-    <w:lsdException w:name="Medium Shading 2 Accent 1" w:semiHidden="0" w:uiPriority="64" w:unhideWhenUsed="0"/>
-    <w:lsdException w:name="Medium List 1 Accent 1" w:semiHidden="0" w:uiPriority="65" w:unhideWhenUsed="0"/>
-    <w:lsdException w:name="Revision" w:unhideWhenUsed="0"/>
-    <w:lsdException w:name="List Paragraph" w:semiHidden="0" w:uiPriority="34" w:unhideWhenUsed="0" w:qFormat="1"/>
-    <w:lsdException w:name="Quote" w:semiHidden="0" w:uiPriority="29" w:unhideWhenUsed="0" w:qFormat="1"/>
-    <w:lsdException w:name="Intense Quote" w:semiHidden="0" w:uiPriority="30" w:unhideWhenUsed="0" w:qFormat="1"/>
-    <w:lsdException w:name="Medium List 2 Accent 1" w:semiHidden="0" w:uiPriority="66" w:unhideWhenUsed="0"/>
-    <w:lsdException w:name="Medium Grid 1 Accent 1" w:semiHidden="0" w:uiPriority="67" w:unhideWhenUsed="0"/>
-    <w:lsdException w:name="Medium Grid 2 Accent 1" w:semiHidden="0" w:uiPriority="68" w:unhideWhenUsed="0"/>
-    <w:lsdException w:name="Medium Grid 3 Accent 1" w:semiHidden="0" w:uiPriority="69" w:unhideWhenUsed="0"/>
-    <w:lsdException w:name="Dark List Accent 1" w:semiHidden="0" w:uiPriority="70" w:unhideWhenUsed="0"/>
-    <w:lsdException w:name="Colorful Shading Accent 1" w:semiHidden="0" w:uiPriority="71" w:unhideWhenUsed="0"/>
-    <w:lsdException w:name="Colorful List Accent 1" w:semiHidden="0" w:uiPriority="72" w:unhideWhenUsed="0"/>
-    <w:lsdException w:name="Colorful Grid Accent 1" w:semiHidden="0" w:uiPriority="73" w:unhideWhenUsed="0"/>
-    <w:lsdException w:name="Light Shading Accent 2" w:semiHidden="0" w:uiPriority="60" w:unhideWhenUsed="0"/>
-    <w:lsdException w:name="Light List Accent 2" w:semiHidden="0" w:uiPriority="61" w:unhideWhenUsed="0"/>
-    <w:lsdException w:name="Light Grid Accent 2" w:semiHidden="0" w:uiPriority="62" w:unhideWhenUsed="0"/>
-    <w:lsdException w:name="Medium Shading 1 Accent 2" w:semiHidden="0" w:uiPriority="63" w:unhideWhenUsed="0"/>
-    <w:lsdException w:name="Medium Shading 2 Accent 2" w:semiHidden="0" w:uiPriority="64" w:unhideWhenUsed="0"/>
-    <w:lsdException w:name="Medium List 1 Accent 2" w:semiHidden="0" w:uiPriority="65" w:unhideWhenUsed="0"/>
-    <w:lsdException w:name="Medium List 2 Accent 2" w:semiHidden="0" w:uiPriority="66" w:unhideWhenUsed="0"/>
-    <w:lsdException w:name="Medium Grid 1 Accent 2" w:semiHidden="0" w:uiPriority="67" w:unhideWhenUsed="0"/>
-    <w:lsdException w:name="Medium Grid 2 Accent 2" w:semiHidden="0" w:uiPriority="68" w:unhideWhenUsed="0"/>
-    <w:lsdException w:name="Medium Grid 3 Accent 2" w:semiHidden="0" w:uiPriority="69" w:unhideWhenUsed="0"/>
-    <w:lsdException w:name="Dark List Accent 2" w:semiHidden="0" w:uiPriority="70" w:unhideWhenUsed="0"/>
-    <w:lsdException w:name="Colorful Shading Accent 2" w:semiHidden="0" w:uiPriority="71" w:unhideWhenUsed="0"/>
-    <w:lsdException w:name="Colorful List Accent 2" w:semiHidden="0" w:uiPriority="72" w:unhideWhenUsed="0"/>
-    <w:lsdException w:name="Colorful Grid Accent 2" w:semiHidden="0" w:uiPriority="73" w:unhideWhenUsed="0"/>
-    <w:lsdException w:name="Light Shading Accent 3" w:semiHidden="0" w:uiPriority="60" w:unhideWhenUsed="0"/>
-    <w:lsdException w:name="Light List Accent 3" w:semiHidden="0" w:uiPriority="61" w:unhideWhenUsed="0"/>
-    <w:lsdException w:name="Light Grid Accent 3" w:semiHidden="0" w:uiPriority="62" w:unhideWhenUsed="0"/>
-    <w:lsdException w:name="Medium Shading 1 Accent 3" w:semiHidden="0" w:uiPriority="63" w:unhideWhenUsed="0"/>
-    <w:lsdException w:name="Medium Shading 2 Accent 3" w:semiHidden="0" w:uiPriority="64" w:unhideWhenUsed="0"/>
-    <w:lsdException w:name="Medium List 1 Accent 3" w:semiHidden="0" w:uiPriority="65" w:unhideWhenUsed="0"/>
-    <w:lsdException w:name="Medium List 2 Accent 3" w:semiHidden="0" w:uiPriority="66" w:unhideWhenUsed="0"/>
-    <w:lsdException w:name="Medium Grid 1 Accent 3" w:semiHidden="0" w:uiPriority="67" w:unhideWhenUsed="0"/>
-    <w:lsdException w:name="Medium Grid 2 Accent 3" w:semiHidden="0" w:uiPriority="68" w:unhideWhenUsed="0"/>
-    <w:lsdException w:name="Medium Grid 3 Accent 3" w:semiHidden="0" w:uiPriority="69" w:unhideWhenUsed="0"/>
-    <w:lsdException w:name="Dark List Accent 3" w:semiHidden="0" w:uiPriority="70" w:unhideWhenUsed="0"/>
-    <w:lsdException w:name="Colorful Shading Accent 3" w:semiHidden="0" w:uiPriority="71" w:unhideWhenUsed="0"/>
-    <w:lsdException w:name="Colorful List Accent 3" w:semiHidden="0" w:uiPriority="72" w:unhideWhenUsed="0"/>
-    <w:lsdException w:name="Colorful Grid Accent 3" w:semiHidden="0" w:uiPriority="73" w:unhideWhenUsed="0"/>
-    <w:lsdException w:name="Light Shading Accent 4" w:semiHidden="0" w:uiPriority="60" w:unhideWhenUsed="0"/>
-    <w:lsdException w:name="Light List Accent 4" w:semiHidden="0" w:uiPriority="61" w:unhideWhenUsed="0"/>
-    <w:lsdException w:name="Light Grid Accent 4" w:semiHidden="0" w:uiPriority="62" w:unhideWhenUsed="0"/>
-    <w:lsdException w:name="Medium Shading 1 Accent 4" w:semiHidden="0" w:uiPriority="63" w:unhideWhenUsed="0"/>
-    <w:lsdException w:name="Medium Shading 2 Accent 4" w:semiHidden="0" w:uiPriority="64" w:unhideWhenUsed="0"/>
-    <w:lsdException w:name="Medium List 1 Accent 4" w:semiHidden="0" w:uiPriority="65" w:unhideWhenUsed="0"/>
-    <w:lsdException w:name="Medium List 2 Accent 4" w:semiHidden="0" w:uiPriority="66" w:unhideWhenUsed="0"/>
-    <w:lsdException w:name="Medium Grid 1 Accent 4" w:semiHidden="0" w:uiPriority="67" w:unhideWhenUsed="0"/>
-    <w:lsdException w:name="Medium Grid 2 Accent 4" w:semiHidden="0" w:uiPriority="68" w:unhideWhenUsed="0"/>
-    <w:lsdException w:name="Medium Grid 3 Accent 4" w:semiHidden="0" w:uiPriority="69" w:unhideWhenUsed="0"/>
-    <w:lsdException w:name="Dark List Accent 4" w:semiHidden="0" w:uiPriority="70" w:unhideWhenUsed="0"/>
-    <w:lsdException w:name="Colorful Shading Accent 4" w:semiHidden="0" w:uiPriority="71" w:unhideWhenUsed="0"/>
-    <w:lsdException w:name="Colorful List Accent 4" w:semiHidden="0" w:uiPriority="72" w:unhideWhenUsed="0"/>
-    <w:lsdException w:name="Colorful Grid Accent 4" w:semiHidden="0" w:uiPriority="73" w:unhideWhenUsed="0"/>
-    <w:lsdException w:name="Light Shading Accent 5" w:semiHidden="0" w:uiPriority="60" w:unhideWhenUsed="0"/>
-    <w:lsdException w:name="Light List Accent 5" w:semiHidden="0" w:uiPriority="61" w:unhideWhenUsed="0"/>
-    <w:lsdException w:name="Light Grid Accent 5" w:semiHidden="0" w:uiPriority="62" w:unhideWhenUsed="0"/>
-    <w:lsdException w:name="Medium Shading 1 Accent 5" w:semiHidden="0" w:uiPriority="63" w:unhideWhenUsed="0"/>
-    <w:lsdException w:name="Medium Shading 2 Accent 5" w:semiHidden="0" w:uiPriority="64" w:unhideWhenUsed="0"/>
-    <w:lsdException w:name="Medium List 1 Accent 5" w:semiHidden="0" w:uiPriority="65" w:unhideWhenUsed="0"/>
-    <w:lsdException w:name="Medium List 2 Accent 5" w:semiHidden="0" w:uiPriority="66" w:unhideWhenUsed="0"/>
-    <w:lsdException w:name="Medium Grid 1 Accent 5" w:semiHidden="0" w:uiPriority="67" w:unhideWhenUsed="0"/>
-    <w:lsdException w:name="Medium Grid 2 Accent 5" w:semiHidden="0" w:uiPriority="68" w:unhideWhenUsed="0"/>
-    <w:lsdException w:name="Medium Grid 3 Accent 5" w:semiHidden="0" w:uiPriority="69" w:unhideWhenUsed="0"/>
-    <w:lsdException w:name="Dark List Accent 5" w:semiHidden="0" w:uiPriority="70" w:unhideWhenUsed="0"/>
-    <w:lsdException w:name="Colorful Shading Accent 5" w:semiHidden="0" w:uiPriority="71" w:unhideWhenUsed="0"/>
-    <w:lsdException w:name="Colorful List Accent 5" w:semiHidden="0" w:uiPriority="72" w:unhideWhenUsed="0"/>
-    <w:lsdException w:name="Colorful Grid Accent 5" w:semiHidden="0" w:uiPriority="73" w:unhideWhenUsed="0"/>
-    <w:lsdException w:name="Light Shading Accent 6" w:semiHidden="0" w:uiPriority="60" w:unhideWhenUsed="0"/>
-    <w:lsdException w:name="Light List Accent 6" w:semiHidden="0" w:uiPriority="61" w:unhideWhenUsed="0"/>
-    <w:lsdException w:name="Light Grid Accent 6" w:semiHidden="0" w:uiPriority="62" w:unhideWhenUsed="0"/>
-    <w:lsdException w:name="Medium Shading 1 Accent 6" w:semiHidden="0" w:uiPriority="63" w:unhideWhenUsed="0"/>
-    <w:lsdException w:name="Medium Shading 2 Accent 6" w:semiHidden="0" w:uiPriority="64" w:unhideWhenUsed="0"/>
-    <w:lsdException w:name="Medium List 1 Accent 6" w:semiHidden="0" w:uiPriority="65" w:unhideWhenUsed="0"/>
-    <w:lsdException w:name="Medium List 2 Accent 6" w:semiHidden="0" w:uiPriority="66" w:unhideWhenUsed="0"/>
-    <w:lsdException w:name="Medium Grid 1 Accent 6" w:semiHidden="0" w:uiPriority="67" w:unhideWhenUsed="0"/>
-    <w:lsdException w:name="Medium Grid 2 Accent 6" w:semiHidden="0" w:uiPriority="68" w:unhideWhenUsed="0"/>
-    <w:lsdException w:name="Medium Grid 3 Accent 6" w:semiHidden="0" w:uiPriority="69" w:unhideWhenUsed="0"/>
-    <w:lsdException w:name="Dark List Accent 6" w:semiHidden="0" w:uiPriority="70" w:unhideWhenUsed="0"/>
-    <w:lsdException w:name="Colorful Shading Accent 6" w:semiHidden="0" w:uiPriority="71" w:unhideWhenUsed="0"/>
-    <w:lsdException w:name="Colorful List Accent 6" w:semiHidden="0" w:uiPriority="72" w:unhideWhenUsed="0"/>
-    <w:lsdException w:name="Colorful Grid Accent 6" w:semiHidden="0" w:uiPriority="73" w:unhideWhenUsed="0"/>
-    <w:lsdException w:name="Subtle Emphasis" w:semiHidden="0" w:uiPriority="19" w:unhideWhenUsed="0" w:qFormat="1"/>
-    <w:lsdException w:name="Intense Emphasis" w:semiHidden="0" w:uiPriority="21" w:unhideWhenUsed="0" w:qFormat="1"/>
-    <w:lsdException w:name="Subtle Reference" w:semiHidden="0" w:uiPriority="31" w:unhideWhenUsed="0" w:qFormat="1"/>
-    <w:lsdException w:name="Intense Reference" w:semiHidden="0" w:uiPriority="32" w:unhideWhenUsed="0" w:qFormat="1"/>
-    <w:lsdException w:name="Book Title" w:semiHidden="0" w:uiPriority="33" w:unhideWhenUsed="0" w:qFormat="1"/>
-    <w:lsdException w:name="Bibliography" w:uiPriority="37"/>
-    <w:lsdException w:name="TOC Heading" w:uiPriority="39" w:qFormat="1"/>
-  </w:latentStyles>
-  <w:style w:type="paragraph" w:default="1" w:styleId="Normal">
-    <w:name w:val="Normal"/>
-    <w:qFormat/>
-    <w:rsid w:val="00782B4A"/>
-    <w:pPr>
-      <w:jc w:val="both"/>
-    </w:pPr>
-    <w:rPr>
-      <w:sz w:val="24"/>
-    </w:rPr>
-  </w:style>
-  <w:style w:type="paragraph" w:styleId="Heading1">
-    <w:name w:val="heading 1"/>
-    <w:basedOn w:val="Normal"/>
-    <w:next w:val="Normal"/>
-    <w:link w:val="Heading1Char"/>
-    <w:uiPriority w:val="9"/>
-    <w:qFormat/>
-    <w:rsid w:val="00782B4A"/>
-    <w:pPr>
-      <w:keepNext/>
-      <w:keepLines/>
-      <w:spacing w:before="480" w:after="0"/>
-      <w:outlineLvl w:val="0"/>
-    </w:pPr>
-    <w:rPr>
-      <w:rFonts w:asciiTheme="majorHAnsi" w:eastAsiaTheme="majorEastAsia" w:hAnsiTheme="majorHAnsi" w:cstheme="majorBidi"/>
-      <w:b/>
-      <w:bCs/>
-      <w:color w:val="E20074"/>
-      <w:sz w:val="32"/>
-      <w:szCs w:val="28"/>
-    </w:rPr>
-  </w:style>
-  <w:style w:type="paragraph" w:styleId="Heading2">
-    <w:name w:val="heading 2"/>
-    <w:basedOn w:val="Normal"/>
-    <w:next w:val="Normal"/>
-    <w:link w:val="Heading2Char"/>
-    <w:uiPriority w:val="9"/>
-    <w:unhideWhenUsed/>
-    <w:qFormat/>
-    <w:rsid w:val="008271DA"/>
-    <w:pPr>
-      <w:keepNext/>
-      <w:keepLines/>
-      <w:spacing w:before="200" w:after="0"/>
-      <w:outlineLvl w:val="1"/>
-    </w:pPr>
-    <w:rPr>
-      <w:rFonts w:asciiTheme="majorHAnsi" w:eastAsiaTheme="majorEastAsia" w:hAnsiTheme="majorHAnsi" w:cstheme="majorBidi"/>
-      <w:b/>
-      <w:bCs/>
-      <w:color w:val="E20074"/>
-      <w:sz w:val="28"/>
-      <w:szCs w:val="26"/>
-    </w:rPr>
-  </w:style>
-  <w:style w:type="paragraph" w:styleId="Heading3">
-    <w:name w:val="heading 3"/>
-    <w:basedOn w:val="Normal"/>
-    <w:next w:val="Normal"/>
-    <w:link w:val="Heading3Char"/>
-    <w:uiPriority w:val="9"/>
-    <w:unhideWhenUsed/>
-    <w:qFormat/>
-    <w:rsid w:val="008271DA"/>
-    <w:pPr>
-      <w:keepNext/>
-      <w:keepLines/>
-      <w:spacing w:before="200" w:after="0"/>
-      <w:ind w:firstLine="567"/>
-      <w:outlineLvl w:val="2"/>
-    </w:pPr>
-    <w:rPr>
-      <w:rFonts w:asciiTheme="majorHAnsi" w:eastAsiaTheme="majorEastAsia" w:hAnsiTheme="majorHAnsi" w:cstheme="majorBidi"/>
-      <w:b/>
-      <w:bCs/>
-      <w:color w:val="E20074"/>
-    </w:rPr>
-  </w:style>
-  <w:style w:type="character" w:default="1" w:styleId="DefaultParagraphFont">
-    <w:name w:val="Default Paragraph Font"/>
-    <w:uiPriority w:val="1"/>
-    <w:semiHidden/>
-    <w:unhideWhenUsed/>
-  </w:style>
-  <w:style w:type="table" w:default="1" w:styleId="TableNormal">
-    <w:name w:val="Normal Table"/>
-    <w:uiPriority w:val="99"/>
-    <w:semiHidden/>
-    <w:unhideWhenUsed/>
-    <w:tblPr>
-      <w:tblInd w:w="0" w:type="dxa"/>
-      <w:tblCellMar>
-        <w:top w:w="0" w:type="dxa"/>
-        <w:left w:w="108" w:type="dxa"/>
-        <w:bottom w:w="0" w:type="dxa"/>
-        <w:right w:w="108" w:type="dxa"/>
-      </w:tblCellMar>
-    </w:tblPr>
-  </w:style>
-  <w:style w:type="numbering" w:default="1" w:styleId="NoList">
-    <w:name w:val="No List"/>
-    <w:uiPriority w:val="99"/>
-    <w:semiHidden/>
-    <w:unhideWhenUsed/>
-  </w:style>
-  <w:style w:type="character" w:customStyle="1" w:styleId="Heading1Char">
-    <w:name w:val="Heading 1 Char"/>
-    <w:basedOn w:val="DefaultParagraphFont"/>
-    <w:link w:val="Heading1"/>
-    <w:uiPriority w:val="9"/>
-    <w:rsid w:val="00782B4A"/>
-    <w:rPr>
-      <w:rFonts w:asciiTheme="majorHAnsi" w:eastAsiaTheme="majorEastAsia" w:hAnsiTheme="majorHAnsi" w:cstheme="majorBidi"/>
-      <w:b/>
-      <w:bCs/>
-      <w:color w:val="E20074"/>
-      <w:sz w:val="32"/>
-      <w:szCs w:val="28"/>
-    </w:rPr>
-  </w:style>
-  <w:style w:type="paragraph" w:styleId="Title">
-    <w:name w:val="Title"/>
-    <w:basedOn w:val="Normal"/>
-    <w:next w:val="Normal"/>
-    <w:link w:val="TitleChar"/>
-    <w:uiPriority w:val="10"/>
-    <w:qFormat/>
-    <w:rsid w:val="00782B4A"/>
-    <w:pPr>
-      <w:pBdr>
-        <w:bottom w:val="single" w:sz="8" w:space="4" w:color="FF388C" w:themeColor="accent1"/>
-      </w:pBdr>
-      <w:spacing w:after="300" w:line="240" w:lineRule="auto"/>
-      <w:contextualSpacing/>
-    </w:pPr>
-    <w:rPr>
-      <w:rFonts w:asciiTheme="majorHAnsi" w:eastAsiaTheme="majorEastAsia" w:hAnsiTheme="majorHAnsi" w:cstheme="majorBidi"/>
-      <w:color w:val="4C4C4C" w:themeColor="text2" w:themeShade="BF"/>
-      <w:spacing w:val="5"/>
-      <w:kern w:val="28"/>
-      <w:sz w:val="52"/>
-      <w:szCs w:val="52"/>
-    </w:rPr>
-  </w:style>
-  <w:style w:type="character" w:customStyle="1" w:styleId="TitleChar">
-    <w:name w:val="Title Char"/>
-    <w:basedOn w:val="DefaultParagraphFont"/>
-    <w:link w:val="Title"/>
-    <w:uiPriority w:val="10"/>
-    <w:rsid w:val="00782B4A"/>
-    <w:rPr>
-      <w:rFonts w:asciiTheme="majorHAnsi" w:eastAsiaTheme="majorEastAsia" w:hAnsiTheme="majorHAnsi" w:cstheme="majorBidi"/>
-      <w:color w:val="4C4C4C" w:themeColor="text2" w:themeShade="BF"/>
-      <w:spacing w:val="5"/>
-      <w:kern w:val="28"/>
-      <w:sz w:val="52"/>
-      <w:szCs w:val="52"/>
-    </w:rPr>
-  </w:style>
-  <w:style w:type="paragraph" w:styleId="Header">
-    <w:name w:val="header"/>
-    <w:basedOn w:val="Normal"/>
-    <w:link w:val="HeaderChar"/>
-    <w:uiPriority w:val="99"/>
-    <w:unhideWhenUsed/>
-    <w:rsid w:val="00782B4A"/>
-    <w:pPr>
-      <w:tabs>
-        <w:tab w:val="center" w:pos="4703"/>
-        <w:tab w:val="right" w:pos="9406"/>
-      </w:tabs>
-      <w:spacing w:after="0" w:line="240" w:lineRule="auto"/>
-    </w:pPr>
-  </w:style>
-  <w:style w:type="character" w:customStyle="1" w:styleId="HeaderChar">
-    <w:name w:val="Header Char"/>
-    <w:basedOn w:val="DefaultParagraphFont"/>
-    <w:link w:val="Header"/>
-    <w:uiPriority w:val="99"/>
-    <w:rsid w:val="00782B4A"/>
-    <w:rPr>
-      <w:sz w:val="24"/>
-    </w:rPr>
-  </w:style>
-  <w:style w:type="paragraph" w:styleId="Footer">
-    <w:name w:val="footer"/>
-    <w:basedOn w:val="Normal"/>
-    <w:link w:val="FooterChar"/>
-    <w:uiPriority w:val="99"/>
-    <w:unhideWhenUsed/>
-    <w:rsid w:val="00782B4A"/>
-    <w:pPr>
-      <w:tabs>
-        <w:tab w:val="center" w:pos="4703"/>
-        <w:tab w:val="right" w:pos="9406"/>
-      </w:tabs>
-      <w:spacing w:after="0" w:line="240" w:lineRule="auto"/>
-    </w:pPr>
-  </w:style>
-  <w:style w:type="character" w:customStyle="1" w:styleId="FooterChar">
-    <w:name w:val="Footer Char"/>
-    <w:basedOn w:val="DefaultParagraphFont"/>
-    <w:link w:val="Footer"/>
-    <w:uiPriority w:val="99"/>
-    <w:rsid w:val="00782B4A"/>
-    <w:rPr>
-      <w:sz w:val="24"/>
-    </w:rPr>
-  </w:style>
-  <w:style w:type="paragraph" w:styleId="BalloonText">
-    <w:name w:val="Balloon Text"/>
-    <w:basedOn w:val="Normal"/>
-    <w:link w:val="BalloonTextChar"/>
-    <w:uiPriority w:val="99"/>
-    <w:semiHidden/>
-    <w:unhideWhenUsed/>
-    <w:rsid w:val="00782B4A"/>
-    <w:pPr>
-      <w:spacing w:after="0" w:line="240" w:lineRule="auto"/>
-    </w:pPr>
-    <w:rPr>
-      <w:rFonts w:ascii="Tahoma" w:hAnsi="Tahoma" w:cs="Tahoma"/>
-      <w:sz w:val="16"/>
-      <w:szCs w:val="16"/>
-    </w:rPr>
-  </w:style>
-  <w:style w:type="character" w:customStyle="1" w:styleId="BalloonTextChar">
-    <w:name w:val="Balloon Text Char"/>
-    <w:basedOn w:val="DefaultParagraphFont"/>
-    <w:link w:val="BalloonText"/>
-    <w:uiPriority w:val="99"/>
-    <w:semiHidden/>
-    <w:rsid w:val="00782B4A"/>
-    <w:rPr>
-      <w:rFonts w:ascii="Tahoma" w:hAnsi="Tahoma" w:cs="Tahoma"/>
-      <w:sz w:val="16"/>
-      <w:szCs w:val="16"/>
-    </w:rPr>
-  </w:style>
-  <w:style w:type="character" w:customStyle="1" w:styleId="Heading2Char">
-    <w:name w:val="Heading 2 Char"/>
-    <w:basedOn w:val="DefaultParagraphFont"/>
-    <w:link w:val="Heading2"/>
-    <w:uiPriority w:val="9"/>
-    <w:rsid w:val="008271DA"/>
-    <w:rPr>
-      <w:rFonts w:asciiTheme="majorHAnsi" w:eastAsiaTheme="majorEastAsia" w:hAnsiTheme="majorHAnsi" w:cstheme="majorBidi"/>
-      <w:b/>
-      <w:bCs/>
-      <w:color w:val="E20074"/>
-      <w:sz w:val="28"/>
-      <w:szCs w:val="26"/>
-    </w:rPr>
-  </w:style>
-  <w:style w:type="character" w:customStyle="1" w:styleId="Heading3Char">
-    <w:name w:val="Heading 3 Char"/>
-    <w:basedOn w:val="DefaultParagraphFont"/>
-    <w:link w:val="Heading3"/>
-    <w:uiPriority w:val="9"/>
-    <w:rsid w:val="008271DA"/>
-    <w:rPr>
-      <w:rFonts w:asciiTheme="majorHAnsi" w:eastAsiaTheme="majorEastAsia" w:hAnsiTheme="majorHAnsi" w:cstheme="majorBidi"/>
-      <w:b/>
-      <w:bCs/>
-      <w:color w:val="E20074"/>
-      <w:sz w:val="24"/>
-    </w:rPr>
-  </w:style>
-  <w:style w:type="paragraph" w:styleId="Subtitle">
-    <w:name w:val="Subtitle"/>
-    <w:basedOn w:val="Normal"/>
-    <w:next w:val="Normal"/>
-    <w:link w:val="SubtitleChar"/>
-    <w:uiPriority w:val="11"/>
-    <w:qFormat/>
-    <w:rsid w:val="008271DA"/>
-    <w:pPr>
-      <w:numPr>
-        <w:ilvl w:val="1"/>
-      </w:numPr>
-    </w:pPr>
-    <w:rPr>
-      <w:rFonts w:asciiTheme="majorHAnsi" w:eastAsiaTheme="majorEastAsia" w:hAnsiTheme="majorHAnsi" w:cstheme="majorBidi"/>
-      <w:i/>
-      <w:iCs/>
-      <w:color w:val="FF388C" w:themeColor="accent1"/>
-      <w:spacing w:val="15"/>
-      <w:szCs w:val="24"/>
-    </w:rPr>
-  </w:style>
-  <w:style w:type="character" w:customStyle="1" w:styleId="SubtitleChar">
-    <w:name w:val="Subtitle Char"/>
-    <w:basedOn w:val="DefaultParagraphFont"/>
-    <w:link w:val="Subtitle"/>
-    <w:uiPriority w:val="11"/>
-    <w:rsid w:val="008271DA"/>
-    <w:rPr>
-      <w:rFonts w:asciiTheme="majorHAnsi" w:eastAsiaTheme="majorEastAsia" w:hAnsiTheme="majorHAnsi" w:cstheme="majorBidi"/>
-      <w:i/>
-      <w:iCs/>
-      <w:color w:val="FF388C" w:themeColor="accent1"/>
-      <w:spacing w:val="15"/>
-      <w:sz w:val="24"/>
-      <w:szCs w:val="24"/>
-    </w:rPr>
-  </w:style>
-  <w:style w:type="paragraph" w:styleId="ListParagraph">
-    <w:name w:val="List Paragraph"/>
-    <w:basedOn w:val="Normal"/>
-    <w:uiPriority w:val="34"/>
-    <w:qFormat/>
-    <w:rsid w:val="00116EDC"/>
-    <w:pPr>
-      <w:ind w:left="720"/>
-      <w:contextualSpacing/>
-      <w:jc w:val="left"/>
-    </w:pPr>
-    <w:rPr>
-      <w:sz w:val="22"/>
-    </w:rPr>
-  </w:style>
-  <w:style w:type="character" w:styleId="Hyperlink">
-    <w:name w:val="Hyperlink"/>
-    <w:basedOn w:val="DefaultParagraphFont"/>
+    <w:basedOn w:val="a0"/>
     <w:uiPriority w:val="99"/>
     <w:semiHidden/>
     <w:unhideWhenUsed/>

</xml_diff>